<commit_message>
segundo commit de sistema de ingresos de notas y asitencia
</commit_message>
<xml_diff>
--- a/Actividades del Primer Sprint.docx
+++ b/Actividades del Primer Sprint.docx
@@ -4,42 +4,1149 @@
   <w:body>
     <w:p>
       <w:pPr>
-        <w:jc w:val="both"/>
-        <w:rPr>
-          <w:rFonts w:ascii="Times New Roman" w:hAnsi="Times New Roman" w:cs="Times New Roman"/>
-          <w:b/>
-          <w:bCs/>
-        </w:rPr>
-      </w:pPr>
-      <w:r>
-        <w:rPr>
-          <w:rFonts w:ascii="Times New Roman" w:hAnsi="Times New Roman" w:cs="Times New Roman"/>
-          <w:b/>
-          <w:bCs/>
-        </w:rPr>
+        <w:rPr>
+          <w:rFonts w:ascii="Times New Roman" w:hAnsi="Times New Roman" w:cs="Times New Roman"/>
+          <w:b/>
+          <w:bCs/>
+          <w:sz w:val="28"/>
+          <w:szCs w:val="28"/>
+        </w:rPr>
+      </w:pPr>
+      <w:r>
+        <w:rPr>
+          <w:rFonts w:ascii="Times New Roman" w:hAnsi="Times New Roman" w:cs="Times New Roman"/>
+          <w:b/>
+          <w:bCs/>
+          <w:sz w:val="28"/>
+          <w:szCs w:val="28"/>
+        </w:rPr>
+        <w:t>ESCUELA ESPECIALIZADA EN INGENIERIA ITCA-FEPADE MEGATEC ZACATECOLUCA.</w:t>
+      </w:r>
+    </w:p>
+    <w:p>
+      <w:pPr>
+        <w:rPr>
+          <w:rFonts w:ascii="Times New Roman" w:hAnsi="Times New Roman" w:cs="Times New Roman"/>
+          <w:b/>
+          <w:bCs/>
+          <w:sz w:val="28"/>
+          <w:szCs w:val="28"/>
+        </w:rPr>
+      </w:pPr>
+    </w:p>
+    <w:p>
+      <w:pPr>
+        <w:rPr>
+          <w:rFonts w:ascii="Times New Roman" w:hAnsi="Times New Roman" w:cs="Times New Roman"/>
+          <w:b/>
+          <w:bCs/>
+          <w:sz w:val="28"/>
+          <w:szCs w:val="28"/>
+        </w:rPr>
+      </w:pPr>
+      <w:r>
+        <w:rPr>
+          <w:rFonts w:ascii="Times New Roman" w:hAnsi="Times New Roman" w:cs="Times New Roman"/>
+          <w:b/>
+          <w:bCs/>
+          <w:sz w:val="28"/>
+          <w:szCs w:val="28"/>
+        </w:rPr>
+        <w:t>Carrera:</w:t>
+      </w:r>
+    </w:p>
+    <w:p>
+      <w:pPr>
+        <w:rPr>
+          <w:rFonts w:ascii="Times New Roman" w:hAnsi="Times New Roman" w:cs="Times New Roman"/>
+          <w:sz w:val="28"/>
+          <w:szCs w:val="28"/>
+        </w:rPr>
+      </w:pPr>
+      <w:r>
+        <w:rPr>
+          <w:rFonts w:ascii="Times New Roman" w:hAnsi="Times New Roman" w:cs="Times New Roman"/>
+          <w:sz w:val="28"/>
+          <w:szCs w:val="28"/>
+        </w:rPr>
+        <w:t xml:space="preserve">Técnico en Ingeniería en Desarrollo de Software. </w:t>
+      </w:r>
+    </w:p>
+    <w:p>
+      <w:pPr>
+        <w:rPr>
+          <w:rFonts w:ascii="Times New Roman" w:hAnsi="Times New Roman" w:cs="Times New Roman"/>
+          <w:sz w:val="28"/>
+          <w:szCs w:val="28"/>
+        </w:rPr>
+      </w:pPr>
+    </w:p>
+    <w:p>
+      <w:pPr>
+        <w:rPr>
+          <w:rFonts w:ascii="Times New Roman" w:hAnsi="Times New Roman" w:cs="Times New Roman"/>
+          <w:b/>
+          <w:bCs/>
+          <w:sz w:val="28"/>
+          <w:szCs w:val="28"/>
+        </w:rPr>
+      </w:pPr>
+      <w:r>
+        <w:rPr>
+          <w:rFonts w:ascii="Times New Roman" w:hAnsi="Times New Roman" w:cs="Times New Roman"/>
+          <w:b/>
+          <w:bCs/>
+          <w:sz w:val="28"/>
+          <w:szCs w:val="28"/>
+        </w:rPr>
+        <w:t>Integrantes:</w:t>
+      </w:r>
+    </w:p>
+    <w:p>
+      <w:pPr>
+        <w:rPr>
+          <w:rFonts w:ascii="Times New Roman" w:hAnsi="Times New Roman" w:cs="Times New Roman"/>
+          <w:sz w:val="28"/>
+          <w:szCs w:val="28"/>
+        </w:rPr>
+      </w:pPr>
+      <w:r>
+        <w:rPr>
+          <w:rFonts w:ascii="Times New Roman" w:hAnsi="Times New Roman" w:cs="Times New Roman"/>
+          <w:sz w:val="28"/>
+          <w:szCs w:val="28"/>
+        </w:rPr>
+        <w:t xml:space="preserve">Julissa </w:t>
+      </w:r>
+      <w:bookmarkStart w:id="0" w:name="_Int_Ug4BrYr5"/>
+      <w:r>
+        <w:rPr>
+          <w:rFonts w:ascii="Times New Roman" w:hAnsi="Times New Roman" w:cs="Times New Roman"/>
+          <w:sz w:val="28"/>
+          <w:szCs w:val="28"/>
+        </w:rPr>
+        <w:t>Verenice</w:t>
+      </w:r>
+      <w:bookmarkEnd w:id="0"/>
+      <w:r>
+        <w:rPr>
+          <w:rFonts w:ascii="Times New Roman" w:hAnsi="Times New Roman" w:cs="Times New Roman"/>
+          <w:sz w:val="28"/>
+          <w:szCs w:val="28"/>
+        </w:rPr>
+        <w:t xml:space="preserve"> Chacón Diaz</w:t>
+      </w:r>
+    </w:p>
+    <w:p>
+      <w:pPr>
+        <w:rPr>
+          <w:rFonts w:ascii="Times New Roman" w:hAnsi="Times New Roman" w:cs="Times New Roman"/>
+          <w:sz w:val="28"/>
+          <w:szCs w:val="28"/>
+        </w:rPr>
+      </w:pPr>
+      <w:r>
+        <w:rPr>
+          <w:rFonts w:ascii="Times New Roman" w:hAnsi="Times New Roman" w:cs="Times New Roman"/>
+          <w:sz w:val="28"/>
+          <w:szCs w:val="28"/>
+        </w:rPr>
+        <w:t>Nelson Eduardo Hernández Pérez</w:t>
+      </w:r>
+    </w:p>
+    <w:p>
+      <w:pPr>
+        <w:rPr>
+          <w:rFonts w:ascii="Times New Roman" w:hAnsi="Times New Roman" w:cs="Times New Roman"/>
+          <w:sz w:val="28"/>
+          <w:szCs w:val="28"/>
+        </w:rPr>
+      </w:pPr>
+    </w:p>
+    <w:p>
+      <w:pPr>
+        <w:rPr>
+          <w:rFonts w:ascii="Times New Roman" w:hAnsi="Times New Roman" w:cs="Times New Roman"/>
+          <w:b/>
+          <w:bCs/>
+          <w:sz w:val="28"/>
+          <w:szCs w:val="28"/>
+        </w:rPr>
+      </w:pPr>
+      <w:r>
+        <w:rPr>
+          <w:rFonts w:ascii="Times New Roman" w:hAnsi="Times New Roman" w:cs="Times New Roman"/>
+          <w:b/>
+          <w:bCs/>
+          <w:sz w:val="28"/>
+          <w:szCs w:val="28"/>
+        </w:rPr>
+        <w:t xml:space="preserve">Docente: </w:t>
+      </w:r>
+    </w:p>
+    <w:p>
+      <w:pPr>
+        <w:rPr>
+          <w:rFonts w:ascii="Times New Roman" w:hAnsi="Times New Roman" w:cs="Times New Roman"/>
+          <w:sz w:val="28"/>
+          <w:szCs w:val="28"/>
+        </w:rPr>
+      </w:pPr>
+      <w:r>
+        <w:rPr>
+          <w:rFonts w:ascii="Times New Roman" w:hAnsi="Times New Roman" w:cs="Times New Roman"/>
+          <w:sz w:val="28"/>
+          <w:szCs w:val="28"/>
+        </w:rPr>
+        <w:t>Lic. Heber Ernesto Mijango Vásquez.</w:t>
+      </w:r>
+    </w:p>
+    <w:p>
+      <w:pPr>
+        <w:rPr>
+          <w:rFonts w:ascii="Times New Roman" w:hAnsi="Times New Roman" w:cs="Times New Roman"/>
+          <w:sz w:val="28"/>
+          <w:szCs w:val="28"/>
+        </w:rPr>
+      </w:pPr>
+    </w:p>
+    <w:p>
+      <w:pPr>
+        <w:rPr>
+          <w:rFonts w:ascii="Times New Roman" w:hAnsi="Times New Roman" w:cs="Times New Roman"/>
+          <w:b/>
+          <w:bCs/>
+          <w:sz w:val="28"/>
+          <w:szCs w:val="28"/>
+        </w:rPr>
+      </w:pPr>
+      <w:r>
+        <w:rPr>
+          <w:rFonts w:ascii="Times New Roman" w:hAnsi="Times New Roman" w:cs="Times New Roman"/>
+          <w:b/>
+          <w:bCs/>
+          <w:sz w:val="28"/>
+          <w:szCs w:val="28"/>
+        </w:rPr>
+        <w:t>Módulo:</w:t>
+      </w:r>
+    </w:p>
+    <w:p>
+      <w:pPr>
+        <w:rPr>
+          <w:rFonts w:ascii="Times New Roman" w:hAnsi="Times New Roman" w:cs="Times New Roman"/>
+          <w:sz w:val="28"/>
+          <w:szCs w:val="28"/>
+        </w:rPr>
+      </w:pPr>
+      <w:r>
+        <w:rPr>
+          <w:rFonts w:ascii="Times New Roman" w:hAnsi="Times New Roman" w:cs="Times New Roman"/>
+          <w:sz w:val="28"/>
+          <w:szCs w:val="28"/>
+        </w:rPr>
+        <w:t>Aplicación de Metodologías Agiles y control de calidad de software.</w:t>
+      </w:r>
+    </w:p>
+    <w:p>
+      <w:pPr>
+        <w:rPr>
+          <w:rFonts w:ascii="Times New Roman" w:hAnsi="Times New Roman" w:cs="Times New Roman"/>
+          <w:sz w:val="28"/>
+          <w:szCs w:val="28"/>
+        </w:rPr>
+      </w:pPr>
+    </w:p>
+    <w:p>
+      <w:pPr>
+        <w:rPr>
+          <w:rFonts w:ascii="Times New Roman" w:hAnsi="Times New Roman" w:cs="Times New Roman"/>
+          <w:b/>
+          <w:bCs/>
+          <w:sz w:val="28"/>
+          <w:szCs w:val="28"/>
+        </w:rPr>
+      </w:pPr>
+      <w:r>
+        <w:rPr>
+          <w:rFonts w:ascii="Times New Roman" w:hAnsi="Times New Roman" w:cs="Times New Roman"/>
+          <w:b/>
+          <w:bCs/>
+          <w:sz w:val="28"/>
+          <w:szCs w:val="28"/>
+        </w:rPr>
+        <w:t>Fecha de Entrega:</w:t>
+      </w:r>
+    </w:p>
+    <w:p>
+      <w:pPr>
+        <w:rPr>
+          <w:rFonts w:ascii="Times New Roman" w:hAnsi="Times New Roman" w:cs="Times New Roman"/>
+          <w:sz w:val="28"/>
+          <w:szCs w:val="28"/>
+        </w:rPr>
+      </w:pPr>
+      <w:r>
+        <w:rPr>
+          <w:rFonts w:ascii="Times New Roman" w:hAnsi="Times New Roman" w:cs="Times New Roman"/>
+          <w:sz w:val="28"/>
+          <w:szCs w:val="28"/>
+        </w:rPr>
+        <w:t>26/09/24</w:t>
+      </w:r>
+    </w:p>
+    <w:p/>
+    <w:p/>
+    <w:p/>
+    <w:p/>
+    <w:p>
+      <w:pPr>
+        <w:pStyle w:val="TtuloTDC"/>
+        <w:rPr>
+          <w:rFonts w:ascii="Times New Roman" w:hAnsi="Times New Roman" w:cs="Times New Roman"/>
+          <w:b/>
+          <w:bCs/>
+        </w:rPr>
+      </w:pPr>
+    </w:p>
+    <w:p>
+      <w:pPr>
+        <w:rPr>
+          <w:lang w:eastAsia="es-MX"/>
+        </w:rPr>
+      </w:pPr>
+    </w:p>
+    <w:p>
+      <w:pPr>
+        <w:rPr>
+          <w:lang w:eastAsia="es-MX"/>
+        </w:rPr>
+      </w:pPr>
+    </w:p>
+    <w:sdt>
+      <w:sdtPr>
+        <w:id w:val="-911233322"/>
+        <w:docPartObj>
+          <w:docPartGallery w:val="Table of Contents"/>
+          <w:docPartUnique/>
+        </w:docPartObj>
+      </w:sdtPr>
+      <w:sdtEndPr>
+        <w:rPr>
+          <w:b/>
+          <w:bCs/>
+        </w:rPr>
+      </w:sdtEndPr>
+      <w:sdtContent>
+        <w:p>
+          <w:pPr>
+            <w:jc w:val="center"/>
+            <w:rPr>
+              <w:b/>
+              <w:bCs/>
+            </w:rPr>
+          </w:pPr>
+          <w:r>
+            <w:rPr>
+              <w:b/>
+              <w:bCs/>
+            </w:rPr>
+            <w:t>ÍNDICE</w:t>
+          </w:r>
+        </w:p>
+        <w:p>
+          <w:pPr>
+            <w:pStyle w:val="TDC1"/>
+            <w:tabs>
+              <w:tab w:val="right" w:leader="dot" w:pos="8828"/>
+            </w:tabs>
+            <w:rPr>
+              <w:noProof/>
+            </w:rPr>
+          </w:pPr>
+          <w:r>
+            <w:fldChar w:fldCharType="begin"/>
+          </w:r>
+          <w:r>
+            <w:instrText xml:space="preserve"> TOC \o "1-3" \h \z \u </w:instrText>
+          </w:r>
+          <w:r>
+            <w:fldChar w:fldCharType="separate"/>
+          </w:r>
+          <w:hyperlink w:anchor="_Toc178250230" w:history="1">
+            <w:r>
+              <w:rPr>
+                <w:rStyle w:val="Hipervnculo"/>
+                <w:rFonts w:ascii="Times New Roman" w:hAnsi="Times New Roman" w:cs="Times New Roman"/>
+                <w:b/>
+                <w:bCs/>
+                <w:noProof/>
+              </w:rPr>
+              <w:t>Actividades del Primer Sprint</w:t>
+            </w:r>
+            <w:r>
+              <w:rPr>
+                <w:noProof/>
+                <w:webHidden/>
+              </w:rPr>
+              <w:tab/>
+            </w:r>
+            <w:r>
+              <w:rPr>
+                <w:noProof/>
+                <w:webHidden/>
+              </w:rPr>
+              <w:fldChar w:fldCharType="begin"/>
+            </w:r>
+            <w:r>
+              <w:rPr>
+                <w:noProof/>
+                <w:webHidden/>
+              </w:rPr>
+              <w:instrText xml:space="preserve"> PAGEREF _Toc178250230 \h </w:instrText>
+            </w:r>
+            <w:r>
+              <w:rPr>
+                <w:noProof/>
+                <w:webHidden/>
+              </w:rPr>
+            </w:r>
+            <w:r>
+              <w:rPr>
+                <w:noProof/>
+                <w:webHidden/>
+              </w:rPr>
+              <w:fldChar w:fldCharType="separate"/>
+            </w:r>
+            <w:r>
+              <w:rPr>
+                <w:noProof/>
+                <w:webHidden/>
+              </w:rPr>
+              <w:t>3</w:t>
+            </w:r>
+            <w:r>
+              <w:rPr>
+                <w:noProof/>
+                <w:webHidden/>
+              </w:rPr>
+              <w:fldChar w:fldCharType="end"/>
+            </w:r>
+          </w:hyperlink>
+        </w:p>
+        <w:p>
+          <w:pPr>
+            <w:pStyle w:val="TDC2"/>
+            <w:tabs>
+              <w:tab w:val="right" w:leader="dot" w:pos="8828"/>
+            </w:tabs>
+            <w:rPr>
+              <w:noProof/>
+            </w:rPr>
+          </w:pPr>
+          <w:hyperlink w:anchor="_Toc178250231" w:history="1">
+            <w:r>
+              <w:rPr>
+                <w:rStyle w:val="Hipervnculo"/>
+                <w:rFonts w:ascii="Times New Roman" w:hAnsi="Times New Roman" w:cs="Times New Roman"/>
+                <w:b/>
+                <w:bCs/>
+                <w:noProof/>
+              </w:rPr>
+              <w:t>Planificación del Sprint:</w:t>
+            </w:r>
+            <w:r>
+              <w:rPr>
+                <w:noProof/>
+                <w:webHidden/>
+              </w:rPr>
+              <w:tab/>
+            </w:r>
+            <w:r>
+              <w:rPr>
+                <w:noProof/>
+                <w:webHidden/>
+              </w:rPr>
+              <w:fldChar w:fldCharType="begin"/>
+            </w:r>
+            <w:r>
+              <w:rPr>
+                <w:noProof/>
+                <w:webHidden/>
+              </w:rPr>
+              <w:instrText xml:space="preserve"> PAGEREF _Toc178250231 \h </w:instrText>
+            </w:r>
+            <w:r>
+              <w:rPr>
+                <w:noProof/>
+                <w:webHidden/>
+              </w:rPr>
+            </w:r>
+            <w:r>
+              <w:rPr>
+                <w:noProof/>
+                <w:webHidden/>
+              </w:rPr>
+              <w:fldChar w:fldCharType="separate"/>
+            </w:r>
+            <w:r>
+              <w:rPr>
+                <w:noProof/>
+                <w:webHidden/>
+              </w:rPr>
+              <w:t>3</w:t>
+            </w:r>
+            <w:r>
+              <w:rPr>
+                <w:noProof/>
+                <w:webHidden/>
+              </w:rPr>
+              <w:fldChar w:fldCharType="end"/>
+            </w:r>
+          </w:hyperlink>
+        </w:p>
+        <w:p>
+          <w:pPr>
+            <w:pStyle w:val="TDC2"/>
+            <w:tabs>
+              <w:tab w:val="right" w:leader="dot" w:pos="8828"/>
+            </w:tabs>
+            <w:rPr>
+              <w:noProof/>
+            </w:rPr>
+          </w:pPr>
+          <w:hyperlink w:anchor="_Toc178250232" w:history="1">
+            <w:r>
+              <w:rPr>
+                <w:rStyle w:val="Hipervnculo"/>
+                <w:rFonts w:ascii="Times New Roman" w:hAnsi="Times New Roman" w:cs="Times New Roman"/>
+                <w:b/>
+                <w:bCs/>
+                <w:noProof/>
+              </w:rPr>
+              <w:t>Análisis de Requerimientos:</w:t>
+            </w:r>
+            <w:r>
+              <w:rPr>
+                <w:noProof/>
+                <w:webHidden/>
+              </w:rPr>
+              <w:tab/>
+            </w:r>
+            <w:r>
+              <w:rPr>
+                <w:noProof/>
+                <w:webHidden/>
+              </w:rPr>
+              <w:fldChar w:fldCharType="begin"/>
+            </w:r>
+            <w:r>
+              <w:rPr>
+                <w:noProof/>
+                <w:webHidden/>
+              </w:rPr>
+              <w:instrText xml:space="preserve"> PAGEREF _Toc178250232 \h </w:instrText>
+            </w:r>
+            <w:r>
+              <w:rPr>
+                <w:noProof/>
+                <w:webHidden/>
+              </w:rPr>
+            </w:r>
+            <w:r>
+              <w:rPr>
+                <w:noProof/>
+                <w:webHidden/>
+              </w:rPr>
+              <w:fldChar w:fldCharType="separate"/>
+            </w:r>
+            <w:r>
+              <w:rPr>
+                <w:noProof/>
+                <w:webHidden/>
+              </w:rPr>
+              <w:t>4</w:t>
+            </w:r>
+            <w:r>
+              <w:rPr>
+                <w:noProof/>
+                <w:webHidden/>
+              </w:rPr>
+              <w:fldChar w:fldCharType="end"/>
+            </w:r>
+          </w:hyperlink>
+        </w:p>
+        <w:p>
+          <w:pPr>
+            <w:pStyle w:val="TDC2"/>
+            <w:tabs>
+              <w:tab w:val="right" w:leader="dot" w:pos="8828"/>
+            </w:tabs>
+            <w:rPr>
+              <w:noProof/>
+            </w:rPr>
+          </w:pPr>
+          <w:hyperlink w:anchor="_Toc178250233" w:history="1">
+            <w:r>
+              <w:rPr>
+                <w:rStyle w:val="Hipervnculo"/>
+                <w:rFonts w:ascii="Times New Roman" w:hAnsi="Times New Roman" w:cs="Times New Roman"/>
+                <w:b/>
+                <w:bCs/>
+                <w:noProof/>
+              </w:rPr>
+              <w:t>Diseño de la Base de Datos:</w:t>
+            </w:r>
+            <w:r>
+              <w:rPr>
+                <w:noProof/>
+                <w:webHidden/>
+              </w:rPr>
+              <w:tab/>
+            </w:r>
+            <w:r>
+              <w:rPr>
+                <w:noProof/>
+                <w:webHidden/>
+              </w:rPr>
+              <w:fldChar w:fldCharType="begin"/>
+            </w:r>
+            <w:r>
+              <w:rPr>
+                <w:noProof/>
+                <w:webHidden/>
+              </w:rPr>
+              <w:instrText xml:space="preserve"> PAGEREF _Toc178250233 \h </w:instrText>
+            </w:r>
+            <w:r>
+              <w:rPr>
+                <w:noProof/>
+                <w:webHidden/>
+              </w:rPr>
+            </w:r>
+            <w:r>
+              <w:rPr>
+                <w:noProof/>
+                <w:webHidden/>
+              </w:rPr>
+              <w:fldChar w:fldCharType="separate"/>
+            </w:r>
+            <w:r>
+              <w:rPr>
+                <w:noProof/>
+                <w:webHidden/>
+              </w:rPr>
+              <w:t>4</w:t>
+            </w:r>
+            <w:r>
+              <w:rPr>
+                <w:noProof/>
+                <w:webHidden/>
+              </w:rPr>
+              <w:fldChar w:fldCharType="end"/>
+            </w:r>
+          </w:hyperlink>
+        </w:p>
+        <w:p>
+          <w:pPr>
+            <w:pStyle w:val="TDC2"/>
+            <w:tabs>
+              <w:tab w:val="right" w:leader="dot" w:pos="8828"/>
+            </w:tabs>
+            <w:rPr>
+              <w:noProof/>
+            </w:rPr>
+          </w:pPr>
+          <w:hyperlink w:anchor="_Toc178250234" w:history="1">
+            <w:r>
+              <w:rPr>
+                <w:rStyle w:val="Hipervnculo"/>
+                <w:rFonts w:ascii="Times New Roman" w:hAnsi="Times New Roman" w:cs="Times New Roman"/>
+                <w:b/>
+                <w:bCs/>
+                <w:noProof/>
+              </w:rPr>
+              <w:t>Desarrollo de Historias de Usuario:</w:t>
+            </w:r>
+            <w:r>
+              <w:rPr>
+                <w:noProof/>
+                <w:webHidden/>
+              </w:rPr>
+              <w:tab/>
+            </w:r>
+            <w:r>
+              <w:rPr>
+                <w:noProof/>
+                <w:webHidden/>
+              </w:rPr>
+              <w:fldChar w:fldCharType="begin"/>
+            </w:r>
+            <w:r>
+              <w:rPr>
+                <w:noProof/>
+                <w:webHidden/>
+              </w:rPr>
+              <w:instrText xml:space="preserve"> PAGEREF _Toc178250234 \h </w:instrText>
+            </w:r>
+            <w:r>
+              <w:rPr>
+                <w:noProof/>
+                <w:webHidden/>
+              </w:rPr>
+            </w:r>
+            <w:r>
+              <w:rPr>
+                <w:noProof/>
+                <w:webHidden/>
+              </w:rPr>
+              <w:fldChar w:fldCharType="separate"/>
+            </w:r>
+            <w:r>
+              <w:rPr>
+                <w:noProof/>
+                <w:webHidden/>
+              </w:rPr>
+              <w:t>4</w:t>
+            </w:r>
+            <w:r>
+              <w:rPr>
+                <w:noProof/>
+                <w:webHidden/>
+              </w:rPr>
+              <w:fldChar w:fldCharType="end"/>
+            </w:r>
+          </w:hyperlink>
+        </w:p>
+        <w:p>
+          <w:pPr>
+            <w:pStyle w:val="TDC2"/>
+            <w:tabs>
+              <w:tab w:val="right" w:leader="dot" w:pos="8828"/>
+            </w:tabs>
+            <w:rPr>
+              <w:noProof/>
+            </w:rPr>
+          </w:pPr>
+          <w:hyperlink w:anchor="_Toc178250235" w:history="1">
+            <w:r>
+              <w:rPr>
+                <w:rStyle w:val="Hipervnculo"/>
+                <w:rFonts w:ascii="Times New Roman" w:hAnsi="Times New Roman" w:cs="Times New Roman"/>
+                <w:b/>
+                <w:bCs/>
+                <w:noProof/>
+              </w:rPr>
+              <w:t>Implementación de Funcionalidades Básicas:</w:t>
+            </w:r>
+            <w:r>
+              <w:rPr>
+                <w:noProof/>
+                <w:webHidden/>
+              </w:rPr>
+              <w:tab/>
+            </w:r>
+            <w:r>
+              <w:rPr>
+                <w:noProof/>
+                <w:webHidden/>
+              </w:rPr>
+              <w:fldChar w:fldCharType="begin"/>
+            </w:r>
+            <w:r>
+              <w:rPr>
+                <w:noProof/>
+                <w:webHidden/>
+              </w:rPr>
+              <w:instrText xml:space="preserve"> PAGEREF _Toc178250235 \h </w:instrText>
+            </w:r>
+            <w:r>
+              <w:rPr>
+                <w:noProof/>
+                <w:webHidden/>
+              </w:rPr>
+            </w:r>
+            <w:r>
+              <w:rPr>
+                <w:noProof/>
+                <w:webHidden/>
+              </w:rPr>
+              <w:fldChar w:fldCharType="separate"/>
+            </w:r>
+            <w:r>
+              <w:rPr>
+                <w:noProof/>
+                <w:webHidden/>
+              </w:rPr>
+              <w:t>4</w:t>
+            </w:r>
+            <w:r>
+              <w:rPr>
+                <w:noProof/>
+                <w:webHidden/>
+              </w:rPr>
+              <w:fldChar w:fldCharType="end"/>
+            </w:r>
+          </w:hyperlink>
+        </w:p>
+        <w:p>
+          <w:pPr>
+            <w:pStyle w:val="TDC2"/>
+            <w:tabs>
+              <w:tab w:val="right" w:leader="dot" w:pos="8828"/>
+            </w:tabs>
+            <w:rPr>
+              <w:noProof/>
+            </w:rPr>
+          </w:pPr>
+          <w:hyperlink w:anchor="_Toc178250236" w:history="1">
+            <w:r>
+              <w:rPr>
+                <w:rStyle w:val="Hipervnculo"/>
+                <w:rFonts w:ascii="Times New Roman" w:hAnsi="Times New Roman" w:cs="Times New Roman"/>
+                <w:b/>
+                <w:bCs/>
+                <w:noProof/>
+              </w:rPr>
+              <w:t>Documentación:</w:t>
+            </w:r>
+            <w:r>
+              <w:rPr>
+                <w:noProof/>
+                <w:webHidden/>
+              </w:rPr>
+              <w:tab/>
+            </w:r>
+            <w:r>
+              <w:rPr>
+                <w:noProof/>
+                <w:webHidden/>
+              </w:rPr>
+              <w:fldChar w:fldCharType="begin"/>
+            </w:r>
+            <w:r>
+              <w:rPr>
+                <w:noProof/>
+                <w:webHidden/>
+              </w:rPr>
+              <w:instrText xml:space="preserve"> PAGEREF _Toc178250236 \h </w:instrText>
+            </w:r>
+            <w:r>
+              <w:rPr>
+                <w:noProof/>
+                <w:webHidden/>
+              </w:rPr>
+            </w:r>
+            <w:r>
+              <w:rPr>
+                <w:noProof/>
+                <w:webHidden/>
+              </w:rPr>
+              <w:fldChar w:fldCharType="separate"/>
+            </w:r>
+            <w:r>
+              <w:rPr>
+                <w:noProof/>
+                <w:webHidden/>
+              </w:rPr>
+              <w:t>4</w:t>
+            </w:r>
+            <w:r>
+              <w:rPr>
+                <w:noProof/>
+                <w:webHidden/>
+              </w:rPr>
+              <w:fldChar w:fldCharType="end"/>
+            </w:r>
+          </w:hyperlink>
+        </w:p>
+        <w:p>
+          <w:pPr>
+            <w:pStyle w:val="TDC1"/>
+            <w:tabs>
+              <w:tab w:val="right" w:leader="dot" w:pos="8828"/>
+            </w:tabs>
+            <w:rPr>
+              <w:noProof/>
+            </w:rPr>
+          </w:pPr>
+          <w:hyperlink w:anchor="_Toc178250237" w:history="1">
+            <w:r>
+              <w:rPr>
+                <w:rStyle w:val="Hipervnculo"/>
+                <w:rFonts w:ascii="Times New Roman" w:hAnsi="Times New Roman" w:cs="Times New Roman"/>
+                <w:b/>
+                <w:bCs/>
+                <w:noProof/>
+              </w:rPr>
+              <w:t>Historias de Usuario</w:t>
+            </w:r>
+            <w:r>
+              <w:rPr>
+                <w:noProof/>
+                <w:webHidden/>
+              </w:rPr>
+              <w:tab/>
+            </w:r>
+            <w:r>
+              <w:rPr>
+                <w:noProof/>
+                <w:webHidden/>
+              </w:rPr>
+              <w:fldChar w:fldCharType="begin"/>
+            </w:r>
+            <w:r>
+              <w:rPr>
+                <w:noProof/>
+                <w:webHidden/>
+              </w:rPr>
+              <w:instrText xml:space="preserve"> PAGEREF _Toc178250237 \h </w:instrText>
+            </w:r>
+            <w:r>
+              <w:rPr>
+                <w:noProof/>
+                <w:webHidden/>
+              </w:rPr>
+            </w:r>
+            <w:r>
+              <w:rPr>
+                <w:noProof/>
+                <w:webHidden/>
+              </w:rPr>
+              <w:fldChar w:fldCharType="separate"/>
+            </w:r>
+            <w:r>
+              <w:rPr>
+                <w:noProof/>
+                <w:webHidden/>
+              </w:rPr>
+              <w:t>5</w:t>
+            </w:r>
+            <w:r>
+              <w:rPr>
+                <w:noProof/>
+                <w:webHidden/>
+              </w:rPr>
+              <w:fldChar w:fldCharType="end"/>
+            </w:r>
+          </w:hyperlink>
+        </w:p>
+        <w:p>
+          <w:r>
+            <w:rPr>
+              <w:b/>
+              <w:bCs/>
+            </w:rPr>
+            <w:fldChar w:fldCharType="end"/>
+          </w:r>
+        </w:p>
+      </w:sdtContent>
+    </w:sdt>
+    <w:p>
+      <w:pPr>
+        <w:rPr>
+          <w:rFonts w:ascii="Times New Roman" w:hAnsi="Times New Roman" w:cs="Times New Roman"/>
+          <w:b/>
+          <w:bCs/>
+        </w:rPr>
+      </w:pPr>
+    </w:p>
+    <w:p>
+      <w:pPr>
+        <w:rPr>
+          <w:rFonts w:ascii="Times New Roman" w:hAnsi="Times New Roman" w:cs="Times New Roman"/>
+          <w:b/>
+          <w:bCs/>
+        </w:rPr>
+      </w:pPr>
+    </w:p>
+    <w:p>
+      <w:pPr>
+        <w:rPr>
+          <w:rFonts w:ascii="Times New Roman" w:hAnsi="Times New Roman" w:cs="Times New Roman"/>
+          <w:b/>
+          <w:bCs/>
+        </w:rPr>
+      </w:pPr>
+    </w:p>
+    <w:p>
+      <w:pPr>
+        <w:rPr>
+          <w:rFonts w:ascii="Times New Roman" w:hAnsi="Times New Roman" w:cs="Times New Roman"/>
+          <w:b/>
+          <w:bCs/>
+        </w:rPr>
+      </w:pPr>
+    </w:p>
+    <w:p>
+      <w:pPr>
+        <w:rPr>
+          <w:rFonts w:ascii="Times New Roman" w:hAnsi="Times New Roman" w:cs="Times New Roman"/>
+          <w:b/>
+          <w:bCs/>
+        </w:rPr>
+      </w:pPr>
+    </w:p>
+    <w:p>
+      <w:pPr>
+        <w:rPr>
+          <w:rFonts w:ascii="Times New Roman" w:hAnsi="Times New Roman" w:cs="Times New Roman"/>
+          <w:b/>
+          <w:bCs/>
+        </w:rPr>
+      </w:pPr>
+    </w:p>
+    <w:p>
+      <w:pPr>
+        <w:rPr>
+          <w:rFonts w:ascii="Times New Roman" w:hAnsi="Times New Roman" w:cs="Times New Roman"/>
+          <w:b/>
+          <w:bCs/>
+        </w:rPr>
+      </w:pPr>
+    </w:p>
+    <w:p>
+      <w:pPr>
+        <w:rPr>
+          <w:rFonts w:ascii="Times New Roman" w:hAnsi="Times New Roman" w:cs="Times New Roman"/>
+          <w:b/>
+          <w:bCs/>
+        </w:rPr>
+      </w:pPr>
+    </w:p>
+    <w:p>
+      <w:pPr>
+        <w:rPr>
+          <w:rFonts w:ascii="Times New Roman" w:hAnsi="Times New Roman" w:cs="Times New Roman"/>
+          <w:b/>
+          <w:bCs/>
+        </w:rPr>
+      </w:pPr>
+    </w:p>
+    <w:p>
+      <w:pPr>
+        <w:rPr>
+          <w:rFonts w:ascii="Times New Roman" w:hAnsi="Times New Roman" w:cs="Times New Roman"/>
+          <w:b/>
+          <w:bCs/>
+        </w:rPr>
+      </w:pPr>
+    </w:p>
+    <w:p>
+      <w:pPr>
+        <w:rPr>
+          <w:rFonts w:ascii="Times New Roman" w:hAnsi="Times New Roman" w:cs="Times New Roman"/>
+          <w:b/>
+          <w:bCs/>
+        </w:rPr>
+      </w:pPr>
+    </w:p>
+    <w:p>
+      <w:pPr>
+        <w:rPr>
+          <w:rFonts w:ascii="Times New Roman" w:hAnsi="Times New Roman" w:cs="Times New Roman"/>
+          <w:b/>
+          <w:bCs/>
+        </w:rPr>
+      </w:pPr>
+    </w:p>
+    <w:p>
+      <w:pPr>
+        <w:rPr>
+          <w:rFonts w:ascii="Times New Roman" w:hAnsi="Times New Roman" w:cs="Times New Roman"/>
+          <w:b/>
+          <w:bCs/>
+        </w:rPr>
+      </w:pPr>
+    </w:p>
+    <w:p>
+      <w:pPr>
+        <w:rPr>
+          <w:rFonts w:ascii="Times New Roman" w:hAnsi="Times New Roman" w:cs="Times New Roman"/>
+          <w:b/>
+          <w:bCs/>
+        </w:rPr>
+      </w:pPr>
+    </w:p>
+    <w:p>
+      <w:pPr>
+        <w:rPr>
+          <w:rFonts w:ascii="Times New Roman" w:hAnsi="Times New Roman" w:cs="Times New Roman"/>
+          <w:b/>
+          <w:bCs/>
+        </w:rPr>
+      </w:pPr>
+    </w:p>
+    <w:p>
+      <w:pPr>
+        <w:rPr>
+          <w:rFonts w:ascii="Times New Roman" w:hAnsi="Times New Roman" w:cs="Times New Roman"/>
+          <w:b/>
+          <w:bCs/>
+        </w:rPr>
+      </w:pPr>
+    </w:p>
+    <w:p>
+      <w:pPr>
+        <w:rPr>
+          <w:rFonts w:ascii="Times New Roman" w:hAnsi="Times New Roman" w:cs="Times New Roman"/>
+          <w:b/>
+          <w:bCs/>
+        </w:rPr>
+      </w:pPr>
+    </w:p>
+    <w:p>
+      <w:pPr>
+        <w:pStyle w:val="Ttulo1"/>
+        <w:rPr>
+          <w:rFonts w:ascii="Times New Roman" w:hAnsi="Times New Roman" w:cs="Times New Roman"/>
+          <w:b/>
+          <w:bCs/>
+          <w:color w:val="auto"/>
+          <w:sz w:val="24"/>
+          <w:szCs w:val="24"/>
+        </w:rPr>
+      </w:pPr>
+      <w:bookmarkStart w:id="1" w:name="_Toc178250230"/>
+      <w:r>
+        <w:rPr>
+          <w:rFonts w:ascii="Times New Roman" w:hAnsi="Times New Roman" w:cs="Times New Roman"/>
+          <w:b/>
+          <w:bCs/>
+          <w:color w:val="auto"/>
+          <w:sz w:val="24"/>
+          <w:szCs w:val="24"/>
+        </w:rPr>
+        <w:lastRenderedPageBreak/>
         <w:t>Actividades del Primer Sprint</w:t>
       </w:r>
-    </w:p>
-    <w:p>
-      <w:pPr>
-        <w:pStyle w:val="Prrafodelista"/>
-        <w:numPr>
-          <w:ilvl w:val="0"/>
-          <w:numId w:val="1"/>
-        </w:numPr>
-        <w:jc w:val="both"/>
-        <w:rPr>
-          <w:rFonts w:ascii="Times New Roman" w:hAnsi="Times New Roman" w:cs="Times New Roman"/>
-        </w:rPr>
-      </w:pPr>
-      <w:r>
-        <w:rPr>
-          <w:rFonts w:ascii="Times New Roman" w:hAnsi="Times New Roman" w:cs="Times New Roman"/>
-          <w:b/>
-          <w:bCs/>
+      <w:bookmarkEnd w:id="1"/>
+    </w:p>
+    <w:p>
+      <w:pPr>
+        <w:pStyle w:val="Ttulo2"/>
+        <w:rPr>
+          <w:rFonts w:ascii="Times New Roman" w:hAnsi="Times New Roman" w:cs="Times New Roman"/>
+          <w:b/>
+          <w:bCs/>
+          <w:color w:val="auto"/>
+          <w:sz w:val="24"/>
+          <w:szCs w:val="24"/>
+        </w:rPr>
+      </w:pPr>
+      <w:bookmarkStart w:id="2" w:name="_Toc178250231"/>
+      <w:r>
+        <w:rPr>
+          <w:rFonts w:ascii="Times New Roman" w:hAnsi="Times New Roman" w:cs="Times New Roman"/>
+          <w:b/>
+          <w:bCs/>
+          <w:color w:val="auto"/>
+          <w:sz w:val="24"/>
+          <w:szCs w:val="24"/>
         </w:rPr>
         <w:t>Planificación del Sprint:</w:t>
       </w:r>
+      <w:bookmarkEnd w:id="2"/>
     </w:p>
     <w:p>
       <w:pPr>
@@ -50,22 +1157,17 @@
         <w:tabs>
           <w:tab w:val="num" w:pos="1440"/>
         </w:tabs>
-        <w:jc w:val="both"/>
-        <w:rPr>
-          <w:rFonts w:ascii="Times New Roman" w:hAnsi="Times New Roman" w:cs="Times New Roman"/>
-        </w:rPr>
-      </w:pPr>
-      <w:r>
-        <w:rPr>
-          <w:rFonts w:ascii="Times New Roman" w:hAnsi="Times New Roman" w:cs="Times New Roman"/>
-        </w:rPr>
-        <w:t>Definir el objetivo del sprint</w:t>
-      </w:r>
-      <w:r>
-        <w:rPr>
-          <w:rFonts w:ascii="Times New Roman" w:hAnsi="Times New Roman" w:cs="Times New Roman"/>
-        </w:rPr>
-        <w:t xml:space="preserve"> como</w:t>
+        <w:spacing w:line="360" w:lineRule="auto"/>
+        <w:jc w:val="both"/>
+        <w:rPr>
+          <w:rFonts w:ascii="Times New Roman" w:hAnsi="Times New Roman" w:cs="Times New Roman"/>
+        </w:rPr>
+      </w:pPr>
+      <w:r>
+        <w:rPr>
+          <w:rFonts w:ascii="Times New Roman" w:hAnsi="Times New Roman" w:cs="Times New Roman"/>
+        </w:rPr>
+        <w:t>Definir el objetivo del sprint como</w:t>
       </w:r>
       <w:r>
         <w:rPr>
@@ -77,13 +1179,7 @@
         <w:rPr>
           <w:rFonts w:ascii="Times New Roman" w:hAnsi="Times New Roman" w:cs="Times New Roman"/>
         </w:rPr>
-        <w:t xml:space="preserve"> </w:t>
-      </w:r>
-      <w:r>
-        <w:rPr>
-          <w:rFonts w:ascii="Times New Roman" w:hAnsi="Times New Roman" w:cs="Times New Roman"/>
-        </w:rPr>
-        <w:t xml:space="preserve">Implementar el </w:t>
+        <w:t xml:space="preserve"> Implementar el </w:t>
       </w:r>
       <w:r>
         <w:rPr>
@@ -113,6 +1209,7 @@
         <w:tabs>
           <w:tab w:val="num" w:pos="720"/>
         </w:tabs>
+        <w:spacing w:line="360" w:lineRule="auto"/>
         <w:jc w:val="both"/>
         <w:rPr>
           <w:rFonts w:ascii="Times New Roman" w:hAnsi="Times New Roman" w:cs="Times New Roman"/>
@@ -128,19 +1225,7 @@
         <w:rPr>
           <w:rFonts w:ascii="Times New Roman" w:hAnsi="Times New Roman" w:cs="Times New Roman"/>
         </w:rPr>
-        <w:t xml:space="preserve">, como </w:t>
-      </w:r>
-      <w:r>
-        <w:rPr>
-          <w:rFonts w:ascii="Times New Roman" w:hAnsi="Times New Roman" w:cs="Times New Roman"/>
-        </w:rPr>
-        <w:t>identificar las historias de usuario y tareas que se pueden incluir en el sprint</w:t>
-      </w:r>
-      <w:r>
-        <w:rPr>
-          <w:rFonts w:ascii="Times New Roman" w:hAnsi="Times New Roman" w:cs="Times New Roman"/>
-        </w:rPr>
-        <w:t>.</w:t>
+        <w:t>, como identificar las historias de usuario y tareas que se pueden incluir en el sprint.</w:t>
       </w:r>
     </w:p>
     <w:p>
@@ -152,6 +1237,7 @@
         <w:tabs>
           <w:tab w:val="num" w:pos="720"/>
         </w:tabs>
+        <w:spacing w:line="360" w:lineRule="auto"/>
         <w:jc w:val="both"/>
         <w:rPr>
           <w:rFonts w:ascii="Times New Roman" w:hAnsi="Times New Roman" w:cs="Times New Roman"/>
@@ -185,6 +1271,7 @@
         <w:tabs>
           <w:tab w:val="num" w:pos="1440"/>
         </w:tabs>
+        <w:spacing w:line="360" w:lineRule="auto"/>
         <w:jc w:val="both"/>
         <w:rPr>
           <w:rFonts w:ascii="Times New Roman" w:hAnsi="Times New Roman" w:cs="Times New Roman"/>
@@ -206,6 +1293,7 @@
         <w:tabs>
           <w:tab w:val="num" w:pos="1440"/>
         </w:tabs>
+        <w:spacing w:line="360" w:lineRule="auto"/>
         <w:jc w:val="both"/>
         <w:rPr>
           <w:rFonts w:ascii="Times New Roman" w:hAnsi="Times New Roman" w:cs="Times New Roman"/>
@@ -227,6 +1315,7 @@
         <w:tabs>
           <w:tab w:val="num" w:pos="1440"/>
         </w:tabs>
+        <w:spacing w:line="360" w:lineRule="auto"/>
         <w:jc w:val="both"/>
         <w:rPr>
           <w:rFonts w:ascii="Times New Roman" w:hAnsi="Times New Roman" w:cs="Times New Roman"/>
@@ -248,6 +1337,7 @@
         <w:tabs>
           <w:tab w:val="num" w:pos="720"/>
         </w:tabs>
+        <w:spacing w:line="360" w:lineRule="auto"/>
         <w:jc w:val="both"/>
         <w:rPr>
           <w:rFonts w:ascii="Times New Roman" w:hAnsi="Times New Roman" w:cs="Times New Roman"/>
@@ -270,6 +1360,7 @@
           <w:tab w:val="clear" w:pos="720"/>
           <w:tab w:val="num" w:pos="1068"/>
         </w:tabs>
+        <w:spacing w:line="360" w:lineRule="auto"/>
         <w:ind w:left="1080"/>
         <w:jc w:val="both"/>
         <w:rPr>
@@ -293,6 +1384,7 @@
           <w:tab w:val="clear" w:pos="720"/>
           <w:tab w:val="num" w:pos="1068"/>
         </w:tabs>
+        <w:spacing w:line="360" w:lineRule="auto"/>
         <w:ind w:left="1080"/>
         <w:jc w:val="both"/>
         <w:rPr>
@@ -305,12 +1397,14 @@
         </w:rPr>
         <w:t>Programar reuniones diarias (</w:t>
       </w:r>
+      <w:proofErr w:type="spellStart"/>
       <w:r>
         <w:rPr>
           <w:rFonts w:ascii="Times New Roman" w:hAnsi="Times New Roman" w:cs="Times New Roman"/>
         </w:rPr>
         <w:t>Standup</w:t>
       </w:r>
+      <w:proofErr w:type="spellEnd"/>
       <w:r>
         <w:rPr>
           <w:rFonts w:ascii="Times New Roman" w:hAnsi="Times New Roman" w:cs="Times New Roman"/>
@@ -337,6 +1431,7 @@
           <w:ilvl w:val="1"/>
           <w:numId w:val="9"/>
         </w:numPr>
+        <w:spacing w:line="360" w:lineRule="auto"/>
         <w:jc w:val="both"/>
         <w:rPr>
           <w:rFonts w:ascii="Times New Roman" w:hAnsi="Times New Roman" w:cs="Times New Roman"/>
@@ -358,6 +1453,7 @@
           <w:ilvl w:val="1"/>
           <w:numId w:val="9"/>
         </w:numPr>
+        <w:spacing w:line="360" w:lineRule="auto"/>
         <w:jc w:val="both"/>
         <w:rPr>
           <w:rFonts w:ascii="Times New Roman" w:hAnsi="Times New Roman" w:cs="Times New Roman"/>
@@ -373,6 +1469,7 @@
     <w:p>
       <w:pPr>
         <w:pStyle w:val="Prrafodelista"/>
+        <w:spacing w:line="360" w:lineRule="auto"/>
         <w:ind w:left="1069"/>
         <w:jc w:val="both"/>
         <w:rPr>
@@ -382,23 +1479,96 @@
     </w:p>
     <w:p>
       <w:pPr>
-        <w:numPr>
-          <w:ilvl w:val="0"/>
-          <w:numId w:val="1"/>
-        </w:numPr>
-        <w:jc w:val="both"/>
-        <w:rPr>
-          <w:rFonts w:ascii="Times New Roman" w:hAnsi="Times New Roman" w:cs="Times New Roman"/>
-        </w:rPr>
-      </w:pPr>
-      <w:r>
-        <w:rPr>
-          <w:rFonts w:ascii="Times New Roman" w:hAnsi="Times New Roman" w:cs="Times New Roman"/>
-          <w:b/>
-          <w:bCs/>
-        </w:rPr>
+        <w:pStyle w:val="Prrafodelista"/>
+        <w:spacing w:line="360" w:lineRule="auto"/>
+        <w:ind w:left="1069"/>
+        <w:jc w:val="both"/>
+        <w:rPr>
+          <w:rFonts w:ascii="Times New Roman" w:hAnsi="Times New Roman" w:cs="Times New Roman"/>
+        </w:rPr>
+      </w:pPr>
+    </w:p>
+    <w:p>
+      <w:pPr>
+        <w:pStyle w:val="Prrafodelista"/>
+        <w:spacing w:line="360" w:lineRule="auto"/>
+        <w:ind w:left="1069"/>
+        <w:jc w:val="both"/>
+        <w:rPr>
+          <w:rFonts w:ascii="Times New Roman" w:hAnsi="Times New Roman" w:cs="Times New Roman"/>
+        </w:rPr>
+      </w:pPr>
+    </w:p>
+    <w:p>
+      <w:pPr>
+        <w:pStyle w:val="Prrafodelista"/>
+        <w:spacing w:line="360" w:lineRule="auto"/>
+        <w:ind w:left="1069"/>
+        <w:jc w:val="both"/>
+        <w:rPr>
+          <w:rFonts w:ascii="Times New Roman" w:hAnsi="Times New Roman" w:cs="Times New Roman"/>
+        </w:rPr>
+      </w:pPr>
+    </w:p>
+    <w:p>
+      <w:pPr>
+        <w:pStyle w:val="Prrafodelista"/>
+        <w:spacing w:line="360" w:lineRule="auto"/>
+        <w:ind w:left="1069"/>
+        <w:jc w:val="both"/>
+        <w:rPr>
+          <w:rFonts w:ascii="Times New Roman" w:hAnsi="Times New Roman" w:cs="Times New Roman"/>
+        </w:rPr>
+      </w:pPr>
+    </w:p>
+    <w:p>
+      <w:pPr>
+        <w:pStyle w:val="Prrafodelista"/>
+        <w:spacing w:line="360" w:lineRule="auto"/>
+        <w:ind w:left="1069"/>
+        <w:jc w:val="both"/>
+        <w:rPr>
+          <w:rFonts w:ascii="Times New Roman" w:hAnsi="Times New Roman" w:cs="Times New Roman"/>
+        </w:rPr>
+      </w:pPr>
+    </w:p>
+    <w:p>
+      <w:pPr>
+        <w:pStyle w:val="Prrafodelista"/>
+        <w:spacing w:line="360" w:lineRule="auto"/>
+        <w:ind w:left="1069"/>
+        <w:jc w:val="both"/>
+        <w:rPr>
+          <w:rFonts w:ascii="Times New Roman" w:hAnsi="Times New Roman" w:cs="Times New Roman"/>
+        </w:rPr>
+      </w:pPr>
+    </w:p>
+    <w:p>
+      <w:pPr>
+        <w:pStyle w:val="Ttulo2"/>
+        <w:rPr>
+          <w:rFonts w:ascii="Times New Roman" w:hAnsi="Times New Roman" w:cs="Times New Roman"/>
+          <w:b/>
+          <w:bCs/>
+          <w:color w:val="auto"/>
+          <w:sz w:val="24"/>
+          <w:szCs w:val="24"/>
+        </w:rPr>
+      </w:pPr>
+      <w:bookmarkStart w:id="3" w:name="_Toc178250232"/>
+      <w:r>
+        <w:rPr>
+          <w:rFonts w:ascii="Times New Roman" w:hAnsi="Times New Roman" w:cs="Times New Roman"/>
+          <w:b/>
+          <w:bCs/>
+          <w:color w:val="auto"/>
+          <w:sz w:val="24"/>
+          <w:szCs w:val="24"/>
+        </w:rPr>
+        <w:lastRenderedPageBreak/>
         <w:t>Análisis de Requerimientos:</w:t>
       </w:r>
+      <w:bookmarkEnd w:id="3"/>
     </w:p>
     <w:p>
       <w:pPr>
@@ -409,6 +1579,7 @@
         <w:tabs>
           <w:tab w:val="num" w:pos="1440"/>
         </w:tabs>
+        <w:spacing w:line="360" w:lineRule="auto"/>
         <w:jc w:val="both"/>
         <w:rPr>
           <w:rFonts w:ascii="Times New Roman" w:hAnsi="Times New Roman" w:cs="Times New Roman"/>
@@ -430,6 +1601,7 @@
         <w:tabs>
           <w:tab w:val="num" w:pos="1440"/>
         </w:tabs>
+        <w:spacing w:line="360" w:lineRule="auto"/>
         <w:jc w:val="both"/>
         <w:rPr>
           <w:rFonts w:ascii="Times New Roman" w:hAnsi="Times New Roman" w:cs="Times New Roman"/>
@@ -444,6 +1616,7 @@
     </w:p>
     <w:p>
       <w:pPr>
+        <w:spacing w:line="360" w:lineRule="auto"/>
         <w:ind w:left="1069"/>
         <w:jc w:val="both"/>
         <w:rPr>
@@ -453,26 +1626,33 @@
     </w:p>
     <w:p>
       <w:pPr>
-        <w:numPr>
-          <w:ilvl w:val="0"/>
-          <w:numId w:val="1"/>
-        </w:numPr>
-        <w:jc w:val="both"/>
-        <w:rPr>
-          <w:rFonts w:ascii="Times New Roman" w:hAnsi="Times New Roman" w:cs="Times New Roman"/>
-        </w:rPr>
-      </w:pPr>
-      <w:r>
-        <w:rPr>
-          <w:rFonts w:ascii="Times New Roman" w:hAnsi="Times New Roman" w:cs="Times New Roman"/>
-          <w:b/>
-          <w:bCs/>
+        <w:pStyle w:val="Ttulo2"/>
+        <w:rPr>
+          <w:rFonts w:ascii="Times New Roman" w:hAnsi="Times New Roman" w:cs="Times New Roman"/>
+          <w:b/>
+          <w:bCs/>
+          <w:color w:val="auto"/>
+          <w:sz w:val="24"/>
+          <w:szCs w:val="24"/>
+        </w:rPr>
+      </w:pPr>
+      <w:bookmarkStart w:id="4" w:name="_Toc178250233"/>
+      <w:r>
+        <w:rPr>
+          <w:rFonts w:ascii="Times New Roman" w:hAnsi="Times New Roman" w:cs="Times New Roman"/>
+          <w:b/>
+          <w:bCs/>
+          <w:color w:val="auto"/>
+          <w:sz w:val="24"/>
+          <w:szCs w:val="24"/>
         </w:rPr>
         <w:t>Diseño de la Base de Datos:</w:t>
       </w:r>
-    </w:p>
-    <w:p>
-      <w:pPr>
+      <w:bookmarkEnd w:id="4"/>
+    </w:p>
+    <w:p>
+      <w:pPr>
+        <w:spacing w:line="360" w:lineRule="auto"/>
         <w:jc w:val="both"/>
         <w:rPr>
           <w:rFonts w:ascii="Times New Roman" w:hAnsi="Times New Roman" w:cs="Times New Roman"/>
@@ -500,6 +1680,7 @@
         <w:tabs>
           <w:tab w:val="num" w:pos="2160"/>
         </w:tabs>
+        <w:spacing w:line="360" w:lineRule="auto"/>
         <w:jc w:val="both"/>
         <w:rPr>
           <w:rFonts w:ascii="Times New Roman" w:hAnsi="Times New Roman" w:cs="Times New Roman"/>
@@ -518,6 +1699,7 @@
           <w:ilvl w:val="2"/>
           <w:numId w:val="1"/>
         </w:numPr>
+        <w:spacing w:line="360" w:lineRule="auto"/>
         <w:jc w:val="both"/>
         <w:rPr>
           <w:rFonts w:ascii="Times New Roman" w:hAnsi="Times New Roman" w:cs="Times New Roman"/>
@@ -532,6 +1714,7 @@
     </w:p>
     <w:p>
       <w:pPr>
+        <w:spacing w:line="360" w:lineRule="auto"/>
         <w:ind w:left="2160"/>
         <w:jc w:val="both"/>
         <w:rPr>
@@ -541,23 +1724,29 @@
     </w:p>
     <w:p>
       <w:pPr>
-        <w:numPr>
-          <w:ilvl w:val="0"/>
-          <w:numId w:val="1"/>
-        </w:numPr>
-        <w:jc w:val="both"/>
-        <w:rPr>
-          <w:rFonts w:ascii="Times New Roman" w:hAnsi="Times New Roman" w:cs="Times New Roman"/>
-        </w:rPr>
-      </w:pPr>
-      <w:r>
-        <w:rPr>
-          <w:rFonts w:ascii="Times New Roman" w:hAnsi="Times New Roman" w:cs="Times New Roman"/>
-          <w:b/>
-          <w:bCs/>
+        <w:pStyle w:val="Ttulo2"/>
+        <w:rPr>
+          <w:rFonts w:ascii="Times New Roman" w:hAnsi="Times New Roman" w:cs="Times New Roman"/>
+          <w:b/>
+          <w:bCs/>
+          <w:color w:val="auto"/>
+          <w:sz w:val="24"/>
+          <w:szCs w:val="24"/>
+        </w:rPr>
+      </w:pPr>
+      <w:bookmarkStart w:id="5" w:name="_Toc178250234"/>
+      <w:r>
+        <w:rPr>
+          <w:rFonts w:ascii="Times New Roman" w:hAnsi="Times New Roman" w:cs="Times New Roman"/>
+          <w:b/>
+          <w:bCs/>
+          <w:color w:val="auto"/>
+          <w:sz w:val="24"/>
+          <w:szCs w:val="24"/>
         </w:rPr>
         <w:t>Desarrollo de Historias de Usuario:</w:t>
       </w:r>
+      <w:bookmarkEnd w:id="5"/>
     </w:p>
     <w:p>
       <w:pPr>
@@ -568,49 +1757,44 @@
         <w:tabs>
           <w:tab w:val="num" w:pos="1440"/>
         </w:tabs>
-        <w:jc w:val="both"/>
-        <w:rPr>
-          <w:rFonts w:ascii="Times New Roman" w:hAnsi="Times New Roman" w:cs="Times New Roman"/>
-        </w:rPr>
-      </w:pPr>
-      <w:r>
-        <w:rPr>
-          <w:rFonts w:ascii="Times New Roman" w:hAnsi="Times New Roman" w:cs="Times New Roman"/>
-        </w:rPr>
-        <w:t>Redactar historias de usuario que describan las funcionalidades desde la perspectiva del usuario</w:t>
-      </w:r>
-      <w:r>
-        <w:rPr>
-          <w:rFonts w:ascii="Times New Roman" w:hAnsi="Times New Roman" w:cs="Times New Roman"/>
-        </w:rPr>
-        <w:t xml:space="preserve"> final</w:t>
-      </w:r>
-      <w:r>
-        <w:rPr>
-          <w:rFonts w:ascii="Times New Roman" w:hAnsi="Times New Roman" w:cs="Times New Roman"/>
-        </w:rPr>
-        <w:t>.</w:t>
-      </w:r>
-    </w:p>
-    <w:p>
-      <w:pPr>
-        <w:numPr>
-          <w:ilvl w:val="0"/>
-          <w:numId w:val="1"/>
-        </w:numPr>
-        <w:jc w:val="both"/>
-        <w:rPr>
-          <w:rFonts w:ascii="Times New Roman" w:hAnsi="Times New Roman" w:cs="Times New Roman"/>
-        </w:rPr>
-      </w:pPr>
-      <w:r>
-        <w:rPr>
-          <w:rFonts w:ascii="Times New Roman" w:hAnsi="Times New Roman" w:cs="Times New Roman"/>
-          <w:b/>
-          <w:bCs/>
+        <w:spacing w:line="360" w:lineRule="auto"/>
+        <w:jc w:val="both"/>
+        <w:rPr>
+          <w:rFonts w:ascii="Times New Roman" w:hAnsi="Times New Roman" w:cs="Times New Roman"/>
+        </w:rPr>
+      </w:pPr>
+      <w:r>
+        <w:rPr>
+          <w:rFonts w:ascii="Times New Roman" w:hAnsi="Times New Roman" w:cs="Times New Roman"/>
+        </w:rPr>
+        <w:t>Redactar historias de usuario que describan las funcionalidades desde la perspectiva del usuario final.</w:t>
+      </w:r>
+    </w:p>
+    <w:p>
+      <w:pPr>
+        <w:pStyle w:val="Ttulo2"/>
+        <w:rPr>
+          <w:rFonts w:ascii="Times New Roman" w:hAnsi="Times New Roman" w:cs="Times New Roman"/>
+          <w:b/>
+          <w:bCs/>
+          <w:color w:val="auto"/>
+          <w:sz w:val="24"/>
+          <w:szCs w:val="24"/>
+        </w:rPr>
+      </w:pPr>
+      <w:bookmarkStart w:id="6" w:name="_Toc178250235"/>
+      <w:r>
+        <w:rPr>
+          <w:rFonts w:ascii="Times New Roman" w:hAnsi="Times New Roman" w:cs="Times New Roman"/>
+          <w:b/>
+          <w:bCs/>
+          <w:color w:val="auto"/>
+          <w:sz w:val="24"/>
+          <w:szCs w:val="24"/>
         </w:rPr>
         <w:t>Implementación de Funcionalidades Básicas:</w:t>
       </w:r>
+      <w:bookmarkEnd w:id="6"/>
     </w:p>
     <w:p>
       <w:pPr>
@@ -621,6 +1805,7 @@
         <w:tabs>
           <w:tab w:val="num" w:pos="1440"/>
         </w:tabs>
+        <w:spacing w:line="360" w:lineRule="auto"/>
         <w:jc w:val="both"/>
         <w:rPr>
           <w:rFonts w:ascii="Times New Roman" w:hAnsi="Times New Roman" w:cs="Times New Roman"/>
@@ -642,6 +1827,7 @@
         <w:tabs>
           <w:tab w:val="num" w:pos="1440"/>
         </w:tabs>
+        <w:spacing w:line="360" w:lineRule="auto"/>
         <w:jc w:val="both"/>
         <w:rPr>
           <w:rFonts w:ascii="Times New Roman" w:hAnsi="Times New Roman" w:cs="Times New Roman"/>
@@ -656,23 +1842,29 @@
     </w:p>
     <w:p>
       <w:pPr>
-        <w:numPr>
-          <w:ilvl w:val="0"/>
-          <w:numId w:val="1"/>
-        </w:numPr>
-        <w:jc w:val="both"/>
-        <w:rPr>
-          <w:rFonts w:ascii="Times New Roman" w:hAnsi="Times New Roman" w:cs="Times New Roman"/>
-        </w:rPr>
-      </w:pPr>
-      <w:r>
-        <w:rPr>
-          <w:rFonts w:ascii="Times New Roman" w:hAnsi="Times New Roman" w:cs="Times New Roman"/>
-          <w:b/>
-          <w:bCs/>
+        <w:pStyle w:val="Ttulo2"/>
+        <w:rPr>
+          <w:rFonts w:ascii="Times New Roman" w:hAnsi="Times New Roman" w:cs="Times New Roman"/>
+          <w:b/>
+          <w:bCs/>
+          <w:color w:val="auto"/>
+          <w:sz w:val="24"/>
+          <w:szCs w:val="24"/>
+        </w:rPr>
+      </w:pPr>
+      <w:bookmarkStart w:id="7" w:name="_Toc178250236"/>
+      <w:r>
+        <w:rPr>
+          <w:rFonts w:ascii="Times New Roman" w:hAnsi="Times New Roman" w:cs="Times New Roman"/>
+          <w:b/>
+          <w:bCs/>
+          <w:color w:val="auto"/>
+          <w:sz w:val="24"/>
+          <w:szCs w:val="24"/>
         </w:rPr>
         <w:t>Documentación:</w:t>
       </w:r>
+      <w:bookmarkEnd w:id="7"/>
     </w:p>
     <w:p>
       <w:pPr>
@@ -683,6 +1875,7 @@
         <w:tabs>
           <w:tab w:val="num" w:pos="1440"/>
         </w:tabs>
+        <w:spacing w:line="360" w:lineRule="auto"/>
         <w:jc w:val="both"/>
         <w:rPr>
           <w:rFonts w:ascii="Times New Roman" w:hAnsi="Times New Roman" w:cs="Times New Roman"/>
@@ -695,9 +1888,1522 @@
         <w:t>Documentar el progreso del sprint y los cambios realizados.</w:t>
       </w:r>
     </w:p>
-    <w:p/>
-    <w:p/>
+    <w:p>
+      <w:pPr>
+        <w:spacing w:line="360" w:lineRule="auto"/>
+        <w:rPr>
+          <w:rFonts w:ascii="Times New Roman" w:hAnsi="Times New Roman" w:cs="Times New Roman"/>
+        </w:rPr>
+      </w:pPr>
+    </w:p>
+    <w:p>
+      <w:pPr>
+        <w:spacing w:line="360" w:lineRule="auto"/>
+        <w:rPr>
+          <w:rFonts w:ascii="Times New Roman" w:hAnsi="Times New Roman" w:cs="Times New Roman"/>
+        </w:rPr>
+      </w:pPr>
+    </w:p>
+    <w:p>
+      <w:pPr>
+        <w:spacing w:line="360" w:lineRule="auto"/>
+        <w:rPr>
+          <w:rFonts w:ascii="Times New Roman" w:hAnsi="Times New Roman" w:cs="Times New Roman"/>
+        </w:rPr>
+      </w:pPr>
+    </w:p>
+    <w:p>
+      <w:pPr>
+        <w:spacing w:line="360" w:lineRule="auto"/>
+        <w:rPr>
+          <w:rFonts w:ascii="Times New Roman" w:hAnsi="Times New Roman" w:cs="Times New Roman"/>
+        </w:rPr>
+      </w:pPr>
+    </w:p>
+    <w:p>
+      <w:pPr>
+        <w:spacing w:line="360" w:lineRule="auto"/>
+        <w:rPr>
+          <w:rFonts w:ascii="Times New Roman" w:hAnsi="Times New Roman" w:cs="Times New Roman"/>
+        </w:rPr>
+      </w:pPr>
+    </w:p>
+    <w:p>
+      <w:pPr>
+        <w:spacing w:line="360" w:lineRule="auto"/>
+        <w:rPr>
+          <w:rFonts w:ascii="Times New Roman" w:hAnsi="Times New Roman" w:cs="Times New Roman"/>
+        </w:rPr>
+      </w:pPr>
+    </w:p>
+    <w:p>
+      <w:pPr>
+        <w:spacing w:line="360" w:lineRule="auto"/>
+        <w:rPr>
+          <w:rFonts w:ascii="Times New Roman" w:hAnsi="Times New Roman" w:cs="Times New Roman"/>
+        </w:rPr>
+      </w:pPr>
+    </w:p>
+    <w:p>
+      <w:pPr>
+        <w:pStyle w:val="Ttulo1"/>
+        <w:rPr>
+          <w:rFonts w:ascii="Times New Roman" w:hAnsi="Times New Roman" w:cs="Times New Roman"/>
+          <w:b/>
+          <w:bCs/>
+          <w:color w:val="auto"/>
+          <w:sz w:val="24"/>
+          <w:szCs w:val="24"/>
+        </w:rPr>
+      </w:pPr>
+      <w:bookmarkStart w:id="8" w:name="_Toc178250237"/>
+      <w:r>
+        <w:rPr>
+          <w:rFonts w:ascii="Times New Roman" w:hAnsi="Times New Roman" w:cs="Times New Roman"/>
+          <w:b/>
+          <w:bCs/>
+          <w:color w:val="auto"/>
+          <w:sz w:val="24"/>
+          <w:szCs w:val="24"/>
+        </w:rPr>
+        <w:lastRenderedPageBreak/>
+        <w:t>Historias de Usuario</w:t>
+      </w:r>
+      <w:bookmarkEnd w:id="8"/>
+      <w:r>
+        <w:rPr>
+          <w:rFonts w:ascii="Times New Roman" w:hAnsi="Times New Roman" w:cs="Times New Roman"/>
+          <w:b/>
+          <w:bCs/>
+          <w:color w:val="auto"/>
+          <w:sz w:val="24"/>
+          <w:szCs w:val="24"/>
+        </w:rPr>
+        <w:t xml:space="preserve">                                                     </w:t>
+      </w:r>
+    </w:p>
+    <w:p>
+      <w:pPr>
+        <w:spacing w:line="360" w:lineRule="auto"/>
+        <w:rPr>
+          <w:rFonts w:ascii="Times New Roman" w:hAnsi="Times New Roman" w:cs="Times New Roman"/>
+          <w:b/>
+          <w:bCs/>
+        </w:rPr>
+      </w:pPr>
+      <w:r>
+        <w:rPr>
+          <w:rFonts w:ascii="Times New Roman" w:eastAsia="Times New Roman" w:hAnsi="Times New Roman" w:cs="Times New Roman"/>
+          <w:b/>
+          <w:bCs/>
+          <w:noProof/>
+        </w:rPr>
+        <w:drawing>
+          <wp:anchor distT="0" distB="0" distL="114300" distR="114300" simplePos="0" relativeHeight="251659264" behindDoc="1" locked="0" layoutInCell="1" allowOverlap="1" wp14:anchorId="09E91A6E" wp14:editId="68C6F5B6">
+            <wp:simplePos x="0" y="0"/>
+            <wp:positionH relativeFrom="margin">
+              <wp:align>left</wp:align>
+            </wp:positionH>
+            <wp:positionV relativeFrom="paragraph">
+              <wp:posOffset>239446</wp:posOffset>
+            </wp:positionV>
+            <wp:extent cx="2136038" cy="2136038"/>
+            <wp:effectExtent l="0" t="0" r="0" b="0"/>
+            <wp:wrapNone/>
+            <wp:docPr id="1657990579" name="Imagen 2" descr="Icono"/>
+            <wp:cNvGraphicFramePr>
+              <a:graphicFrameLocks xmlns:a="http://schemas.openxmlformats.org/drawingml/2006/main" noChangeAspect="1"/>
+            </wp:cNvGraphicFramePr>
+            <a:graphic xmlns:a="http://schemas.openxmlformats.org/drawingml/2006/main">
+              <a:graphicData uri="http://schemas.openxmlformats.org/drawingml/2006/picture">
+                <pic:pic xmlns:pic="http://schemas.openxmlformats.org/drawingml/2006/picture">
+                  <pic:nvPicPr>
+                    <pic:cNvPr id="1657990579" name="Imagen 2" descr="Icono"/>
+                    <pic:cNvPicPr/>
+                  </pic:nvPicPr>
+                  <pic:blipFill>
+                    <a:blip r:embed="rId8" cstate="print">
+                      <a:extLst>
+                        <a:ext uri="{28A0092B-C50C-407E-A947-70E740481C1C}">
+                          <a14:useLocalDpi xmlns:a14="http://schemas.microsoft.com/office/drawing/2010/main" val="0"/>
+                        </a:ext>
+                      </a:extLst>
+                    </a:blip>
+                    <a:stretch>
+                      <a:fillRect/>
+                    </a:stretch>
+                  </pic:blipFill>
+                  <pic:spPr>
+                    <a:xfrm>
+                      <a:off x="0" y="0"/>
+                      <a:ext cx="2152012" cy="2152012"/>
+                    </a:xfrm>
+                    <a:prstGeom prst="rect">
+                      <a:avLst/>
+                    </a:prstGeom>
+                  </pic:spPr>
+                </pic:pic>
+              </a:graphicData>
+            </a:graphic>
+            <wp14:sizeRelH relativeFrom="margin">
+              <wp14:pctWidth>0</wp14:pctWidth>
+            </wp14:sizeRelH>
+            <wp14:sizeRelV relativeFrom="margin">
+              <wp14:pctHeight>0</wp14:pctHeight>
+            </wp14:sizeRelV>
+          </wp:anchor>
+        </w:drawing>
+      </w:r>
+      <w:r>
+        <w:rPr>
+          <w:rFonts w:ascii="Times New Roman" w:hAnsi="Times New Roman" w:cs="Times New Roman"/>
+          <w:b/>
+          <w:bCs/>
+        </w:rPr>
+        <w:t>Historia de usuario 1 Ingreso de Notas</w:t>
+      </w:r>
+    </w:p>
+    <w:p>
+      <w:pPr>
+        <w:spacing w:line="360" w:lineRule="auto"/>
+        <w:rPr>
+          <w:rFonts w:ascii="Times New Roman" w:hAnsi="Times New Roman" w:cs="Times New Roman"/>
+        </w:rPr>
+      </w:pPr>
+    </w:p>
+    <w:p>
+      <w:pPr>
+        <w:spacing w:line="360" w:lineRule="auto"/>
+        <w:rPr>
+          <w:rFonts w:ascii="Times New Roman" w:hAnsi="Times New Roman" w:cs="Times New Roman"/>
+        </w:rPr>
+      </w:pPr>
+    </w:p>
+    <w:p>
+      <w:pPr>
+        <w:spacing w:line="360" w:lineRule="auto"/>
+        <w:rPr>
+          <w:rFonts w:ascii="Times New Roman" w:hAnsi="Times New Roman" w:cs="Times New Roman"/>
+        </w:rPr>
+      </w:pPr>
+    </w:p>
+    <w:p>
+      <w:pPr>
+        <w:spacing w:line="360" w:lineRule="auto"/>
+        <w:jc w:val="both"/>
+        <w:rPr>
+          <w:rFonts w:ascii="Times New Roman" w:eastAsia="Times New Roman" w:hAnsi="Times New Roman" w:cs="Times New Roman"/>
+          <w:b/>
+          <w:bCs/>
+        </w:rPr>
+      </w:pPr>
+    </w:p>
+    <w:p>
+      <w:pPr>
+        <w:spacing w:line="360" w:lineRule="auto"/>
+        <w:jc w:val="both"/>
+        <w:rPr>
+          <w:rFonts w:ascii="Times New Roman" w:eastAsia="Times New Roman" w:hAnsi="Times New Roman" w:cs="Times New Roman"/>
+          <w:b/>
+          <w:bCs/>
+        </w:rPr>
+      </w:pPr>
+    </w:p>
+    <w:p>
+      <w:pPr>
+        <w:spacing w:line="360" w:lineRule="auto"/>
+        <w:jc w:val="both"/>
+        <w:rPr>
+          <w:rFonts w:ascii="Times New Roman" w:eastAsia="Times New Roman" w:hAnsi="Times New Roman" w:cs="Times New Roman"/>
+          <w:b/>
+          <w:bCs/>
+        </w:rPr>
+      </w:pPr>
+    </w:p>
+    <w:p>
+      <w:pPr>
+        <w:spacing w:line="360" w:lineRule="auto"/>
+        <w:jc w:val="both"/>
+        <w:rPr>
+          <w:rFonts w:ascii="Times New Roman" w:eastAsia="Times New Roman" w:hAnsi="Times New Roman" w:cs="Times New Roman"/>
+          <w:b/>
+          <w:bCs/>
+        </w:rPr>
+      </w:pPr>
+    </w:p>
+    <w:p>
+      <w:pPr>
+        <w:spacing w:line="360" w:lineRule="auto"/>
+        <w:jc w:val="both"/>
+        <w:rPr>
+          <w:rFonts w:ascii="Times New Roman" w:eastAsia="Times New Roman" w:hAnsi="Times New Roman" w:cs="Times New Roman"/>
+        </w:rPr>
+      </w:pPr>
+      <w:r>
+        <w:rPr>
+          <w:rFonts w:ascii="Times New Roman" w:eastAsia="Times New Roman" w:hAnsi="Times New Roman" w:cs="Times New Roman"/>
+          <w:b/>
+          <w:bCs/>
+        </w:rPr>
+        <w:t xml:space="preserve">Yo: </w:t>
+      </w:r>
+      <w:r>
+        <w:rPr>
+          <w:rFonts w:ascii="Times New Roman" w:eastAsia="Times New Roman" w:hAnsi="Times New Roman" w:cs="Times New Roman"/>
+        </w:rPr>
+        <w:t xml:space="preserve">Nelson </w:t>
+      </w:r>
+      <w:r>
+        <w:rPr>
+          <w:rFonts w:ascii="Times New Roman" w:eastAsia="Times New Roman" w:hAnsi="Times New Roman" w:cs="Times New Roman"/>
+        </w:rPr>
+        <w:t>Hernández</w:t>
+      </w:r>
+    </w:p>
+    <w:p>
+      <w:pPr>
+        <w:spacing w:line="360" w:lineRule="auto"/>
+        <w:jc w:val="both"/>
+        <w:rPr>
+          <w:rFonts w:ascii="Times New Roman" w:eastAsia="Times New Roman" w:hAnsi="Times New Roman" w:cs="Times New Roman"/>
+        </w:rPr>
+      </w:pPr>
+      <w:r>
+        <w:rPr>
+          <w:rFonts w:ascii="Times New Roman" w:eastAsia="Times New Roman" w:hAnsi="Times New Roman" w:cs="Times New Roman"/>
+          <w:b/>
+          <w:bCs/>
+        </w:rPr>
+        <w:t>Quiero:</w:t>
+      </w:r>
+      <w:r>
+        <w:rPr>
+          <w:rFonts w:ascii="Times New Roman" w:eastAsia="Times New Roman" w:hAnsi="Times New Roman" w:cs="Times New Roman"/>
+          <w:b/>
+          <w:bCs/>
+        </w:rPr>
+        <w:t xml:space="preserve"> </w:t>
+      </w:r>
+      <w:r>
+        <w:rPr>
+          <w:rFonts w:ascii="Times New Roman" w:eastAsia="Times New Roman" w:hAnsi="Times New Roman" w:cs="Times New Roman"/>
+        </w:rPr>
+        <w:t>U</w:t>
+      </w:r>
+      <w:r>
+        <w:rPr>
+          <w:rFonts w:ascii="Times New Roman" w:eastAsia="Times New Roman" w:hAnsi="Times New Roman" w:cs="Times New Roman"/>
+        </w:rPr>
+        <w:t>n sistema de</w:t>
+      </w:r>
+      <w:r>
+        <w:rPr>
+          <w:rFonts w:ascii="Times New Roman" w:eastAsia="Times New Roman" w:hAnsi="Times New Roman" w:cs="Times New Roman"/>
+          <w:b/>
+          <w:bCs/>
+        </w:rPr>
+        <w:t xml:space="preserve"> </w:t>
+      </w:r>
+      <w:r>
+        <w:rPr>
+          <w:rFonts w:ascii="Times New Roman" w:eastAsia="Times New Roman" w:hAnsi="Times New Roman" w:cs="Times New Roman"/>
+        </w:rPr>
+        <w:t>ingres</w:t>
+      </w:r>
+      <w:r>
+        <w:rPr>
+          <w:rFonts w:ascii="Times New Roman" w:eastAsia="Times New Roman" w:hAnsi="Times New Roman" w:cs="Times New Roman"/>
+        </w:rPr>
+        <w:t>o</w:t>
+      </w:r>
+      <w:r>
+        <w:rPr>
+          <w:rFonts w:ascii="Times New Roman" w:eastAsia="Times New Roman" w:hAnsi="Times New Roman" w:cs="Times New Roman"/>
+        </w:rPr>
+        <w:t xml:space="preserve"> de</w:t>
+      </w:r>
+      <w:r>
+        <w:rPr>
+          <w:rFonts w:ascii="Times New Roman" w:eastAsia="Times New Roman" w:hAnsi="Times New Roman" w:cs="Times New Roman"/>
+        </w:rPr>
+        <w:t xml:space="preserve"> notas </w:t>
+      </w:r>
+      <w:r>
+        <w:rPr>
+          <w:rFonts w:ascii="Times New Roman" w:eastAsia="Times New Roman" w:hAnsi="Times New Roman" w:cs="Times New Roman"/>
+        </w:rPr>
+        <w:t xml:space="preserve">para </w:t>
+      </w:r>
+      <w:r>
+        <w:rPr>
+          <w:rFonts w:ascii="Times New Roman" w:eastAsia="Times New Roman" w:hAnsi="Times New Roman" w:cs="Times New Roman"/>
+        </w:rPr>
+        <w:t>los alumnos</w:t>
+      </w:r>
+      <w:r>
+        <w:rPr>
+          <w:rFonts w:ascii="Times New Roman" w:eastAsia="Times New Roman" w:hAnsi="Times New Roman" w:cs="Times New Roman"/>
+        </w:rPr>
+        <w:t xml:space="preserve"> de contador y general.</w:t>
+      </w:r>
+    </w:p>
+    <w:p>
+      <w:pPr>
+        <w:spacing w:line="360" w:lineRule="auto"/>
+        <w:jc w:val="both"/>
+        <w:rPr>
+          <w:rFonts w:ascii="Times New Roman" w:eastAsia="Times New Roman" w:hAnsi="Times New Roman" w:cs="Times New Roman"/>
+        </w:rPr>
+      </w:pPr>
+      <w:r>
+        <w:rPr>
+          <w:rFonts w:ascii="Times New Roman" w:eastAsia="Times New Roman" w:hAnsi="Times New Roman" w:cs="Times New Roman"/>
+          <w:b/>
+          <w:bCs/>
+        </w:rPr>
+        <w:t>Para:</w:t>
+      </w:r>
+      <w:r>
+        <w:rPr>
+          <w:rFonts w:ascii="Times New Roman" w:eastAsia="Times New Roman" w:hAnsi="Times New Roman" w:cs="Times New Roman"/>
+        </w:rPr>
+        <w:t xml:space="preserve"> Para poder calcular el promedio final al finalizar el año.</w:t>
+      </w:r>
+    </w:p>
+    <w:p>
+      <w:pPr>
+        <w:spacing w:line="360" w:lineRule="auto"/>
+        <w:jc w:val="both"/>
+        <w:rPr>
+          <w:rFonts w:ascii="Times New Roman" w:eastAsia="Times New Roman" w:hAnsi="Times New Roman" w:cs="Times New Roman"/>
+        </w:rPr>
+      </w:pPr>
+    </w:p>
+    <w:p>
+      <w:pPr>
+        <w:spacing w:line="360" w:lineRule="auto"/>
+        <w:jc w:val="both"/>
+        <w:rPr>
+          <w:rFonts w:ascii="Times New Roman" w:eastAsia="Times New Roman" w:hAnsi="Times New Roman" w:cs="Times New Roman"/>
+        </w:rPr>
+      </w:pPr>
+      <w:r>
+        <w:rPr>
+          <w:rFonts w:ascii="Times New Roman" w:eastAsia="Times New Roman" w:hAnsi="Times New Roman" w:cs="Times New Roman"/>
+          <w:b/>
+          <w:bCs/>
+        </w:rPr>
+        <w:t>Criterios de aceptación:</w:t>
+      </w:r>
+    </w:p>
+    <w:p>
+      <w:pPr>
+        <w:pStyle w:val="Prrafodelista"/>
+        <w:numPr>
+          <w:ilvl w:val="0"/>
+          <w:numId w:val="13"/>
+        </w:numPr>
+        <w:spacing w:line="360" w:lineRule="auto"/>
+        <w:jc w:val="both"/>
+        <w:rPr>
+          <w:rFonts w:ascii="Times New Roman" w:eastAsia="Times New Roman" w:hAnsi="Times New Roman" w:cs="Times New Roman"/>
+        </w:rPr>
+      </w:pPr>
+      <w:r>
+        <w:rPr>
+          <w:rFonts w:ascii="Times New Roman" w:eastAsia="Times New Roman" w:hAnsi="Times New Roman" w:cs="Times New Roman"/>
+        </w:rPr>
+        <w:t>El sistema debe permitir ingresar hasta cuatro notas por alumno por año.</w:t>
+      </w:r>
+    </w:p>
+    <w:p>
+      <w:pPr>
+        <w:pStyle w:val="Prrafodelista"/>
+        <w:numPr>
+          <w:ilvl w:val="0"/>
+          <w:numId w:val="13"/>
+        </w:numPr>
+        <w:spacing w:line="360" w:lineRule="auto"/>
+        <w:jc w:val="both"/>
+        <w:rPr>
+          <w:rFonts w:ascii="Times New Roman" w:eastAsia="Times New Roman" w:hAnsi="Times New Roman" w:cs="Times New Roman"/>
+        </w:rPr>
+      </w:pPr>
+      <w:r>
+        <w:rPr>
+          <w:rFonts w:ascii="Times New Roman" w:eastAsia="Times New Roman" w:hAnsi="Times New Roman" w:cs="Times New Roman"/>
+        </w:rPr>
+        <w:t>Las notas deben estar en un rango de 0 a 10.</w:t>
+      </w:r>
+    </w:p>
+    <w:p>
+      <w:pPr>
+        <w:pStyle w:val="Prrafodelista"/>
+        <w:numPr>
+          <w:ilvl w:val="0"/>
+          <w:numId w:val="13"/>
+        </w:numPr>
+        <w:spacing w:line="360" w:lineRule="auto"/>
+        <w:jc w:val="both"/>
+        <w:rPr>
+          <w:rFonts w:ascii="Times New Roman" w:eastAsia="Times New Roman" w:hAnsi="Times New Roman" w:cs="Times New Roman"/>
+        </w:rPr>
+      </w:pPr>
+      <w:r>
+        <w:rPr>
+          <w:rFonts w:ascii="Times New Roman" w:eastAsia="Times New Roman" w:hAnsi="Times New Roman" w:cs="Times New Roman"/>
+        </w:rPr>
+        <w:t>Al</w:t>
+      </w:r>
+      <w:r>
+        <w:rPr>
+          <w:rFonts w:ascii="Times New Roman" w:eastAsia="Times New Roman" w:hAnsi="Times New Roman" w:cs="Times New Roman"/>
+        </w:rPr>
+        <w:t xml:space="preserve"> ingresar las notas, el sistema debe calcular automáticamente el promedio final.</w:t>
+      </w:r>
+    </w:p>
+    <w:p>
+      <w:pPr>
+        <w:pStyle w:val="Prrafodelista"/>
+        <w:numPr>
+          <w:ilvl w:val="0"/>
+          <w:numId w:val="13"/>
+        </w:numPr>
+        <w:spacing w:line="360" w:lineRule="auto"/>
+        <w:jc w:val="both"/>
+        <w:rPr>
+          <w:rFonts w:ascii="Times New Roman" w:eastAsia="Times New Roman" w:hAnsi="Times New Roman" w:cs="Times New Roman"/>
+        </w:rPr>
+      </w:pPr>
+      <w:r>
+        <w:rPr>
+          <w:rFonts w:ascii="Times New Roman" w:eastAsia="Times New Roman" w:hAnsi="Times New Roman" w:cs="Times New Roman"/>
+        </w:rPr>
+        <w:t xml:space="preserve">El sistema </w:t>
+      </w:r>
+      <w:r>
+        <w:rPr>
+          <w:rFonts w:ascii="Times New Roman" w:eastAsia="Times New Roman" w:hAnsi="Times New Roman" w:cs="Times New Roman"/>
+        </w:rPr>
+        <w:t>d</w:t>
+      </w:r>
+      <w:r>
+        <w:rPr>
+          <w:rFonts w:ascii="Times New Roman" w:eastAsia="Times New Roman" w:hAnsi="Times New Roman" w:cs="Times New Roman"/>
+        </w:rPr>
+        <w:t xml:space="preserve">ebe </w:t>
+      </w:r>
+      <w:r>
+        <w:rPr>
+          <w:rFonts w:ascii="Times New Roman" w:eastAsia="Times New Roman" w:hAnsi="Times New Roman" w:cs="Times New Roman"/>
+        </w:rPr>
+        <w:t xml:space="preserve">generar </w:t>
+      </w:r>
+      <w:r>
+        <w:rPr>
+          <w:rFonts w:ascii="Times New Roman" w:eastAsia="Times New Roman" w:hAnsi="Times New Roman" w:cs="Times New Roman"/>
+        </w:rPr>
+        <w:t>un mensaje de confirmación al guardar las notas.</w:t>
+      </w:r>
+    </w:p>
+    <w:p>
+      <w:pPr>
+        <w:pStyle w:val="Prrafodelista"/>
+        <w:numPr>
+          <w:ilvl w:val="0"/>
+          <w:numId w:val="13"/>
+        </w:numPr>
+        <w:spacing w:line="360" w:lineRule="auto"/>
+        <w:jc w:val="both"/>
+        <w:rPr>
+          <w:rFonts w:ascii="Times New Roman" w:eastAsia="Times New Roman" w:hAnsi="Times New Roman" w:cs="Times New Roman"/>
+        </w:rPr>
+      </w:pPr>
+      <w:r>
+        <w:rPr>
+          <w:rFonts w:ascii="Times New Roman" w:eastAsia="Times New Roman" w:hAnsi="Times New Roman" w:cs="Times New Roman"/>
+        </w:rPr>
+        <w:t xml:space="preserve">El sistema debe de generar un </w:t>
+      </w:r>
+      <w:r>
+        <w:rPr>
+          <w:rFonts w:ascii="Times New Roman" w:eastAsia="Times New Roman" w:hAnsi="Times New Roman" w:cs="Times New Roman"/>
+        </w:rPr>
+        <w:t xml:space="preserve">mensaje </w:t>
+      </w:r>
+      <w:r>
+        <w:rPr>
+          <w:rFonts w:ascii="Times New Roman" w:eastAsia="Times New Roman" w:hAnsi="Times New Roman" w:cs="Times New Roman"/>
+        </w:rPr>
+        <w:t>en caso de que exista un campo vacío.</w:t>
+      </w:r>
+    </w:p>
+    <w:p>
+      <w:pPr>
+        <w:pStyle w:val="Prrafodelista"/>
+        <w:numPr>
+          <w:ilvl w:val="0"/>
+          <w:numId w:val="13"/>
+        </w:numPr>
+        <w:spacing w:line="360" w:lineRule="auto"/>
+        <w:jc w:val="both"/>
+        <w:rPr>
+          <w:rFonts w:ascii="Times New Roman" w:eastAsia="Times New Roman" w:hAnsi="Times New Roman" w:cs="Times New Roman"/>
+        </w:rPr>
+      </w:pPr>
+      <w:r>
+        <w:rPr>
+          <w:rFonts w:ascii="Times New Roman" w:eastAsia="Times New Roman" w:hAnsi="Times New Roman" w:cs="Times New Roman"/>
+        </w:rPr>
+        <w:t xml:space="preserve">El sistema debe de cerrar sesión. </w:t>
+      </w:r>
+    </w:p>
+    <w:p>
+      <w:pPr>
+        <w:spacing w:line="360" w:lineRule="auto"/>
+        <w:jc w:val="both"/>
+        <w:rPr>
+          <w:rFonts w:ascii="Times New Roman" w:eastAsia="Times New Roman" w:hAnsi="Times New Roman" w:cs="Times New Roman"/>
+        </w:rPr>
+      </w:pPr>
+    </w:p>
+    <w:p>
+      <w:pPr>
+        <w:spacing w:line="360" w:lineRule="auto"/>
+        <w:jc w:val="both"/>
+        <w:rPr>
+          <w:rFonts w:ascii="Times New Roman" w:eastAsia="Times New Roman" w:hAnsi="Times New Roman" w:cs="Times New Roman"/>
+        </w:rPr>
+      </w:pPr>
+    </w:p>
+    <w:p>
+      <w:pPr>
+        <w:spacing w:line="360" w:lineRule="auto"/>
+        <w:jc w:val="both"/>
+        <w:rPr>
+          <w:rFonts w:ascii="Times New Roman" w:eastAsia="Times New Roman" w:hAnsi="Times New Roman" w:cs="Times New Roman"/>
+        </w:rPr>
+      </w:pPr>
+    </w:p>
+    <w:p>
+      <w:pPr>
+        <w:spacing w:line="360" w:lineRule="auto"/>
+        <w:jc w:val="both"/>
+        <w:rPr>
+          <w:rFonts w:ascii="Times New Roman" w:eastAsia="Times New Roman" w:hAnsi="Times New Roman" w:cs="Times New Roman"/>
+        </w:rPr>
+      </w:pPr>
+    </w:p>
+    <w:p>
+      <w:pPr>
+        <w:spacing w:line="360" w:lineRule="auto"/>
+        <w:jc w:val="both"/>
+        <w:rPr>
+          <w:rFonts w:ascii="Times New Roman" w:eastAsia="Times New Roman" w:hAnsi="Times New Roman" w:cs="Times New Roman"/>
+          <w:b/>
+          <w:bCs/>
+        </w:rPr>
+      </w:pPr>
+      <w:r>
+        <w:rPr>
+          <w:rFonts w:ascii="Times New Roman" w:hAnsi="Times New Roman" w:cs="Times New Roman"/>
+          <w:noProof/>
+        </w:rPr>
+        <w:lastRenderedPageBreak/>
+        <w:drawing>
+          <wp:anchor distT="0" distB="0" distL="114300" distR="114300" simplePos="0" relativeHeight="251660288" behindDoc="1" locked="0" layoutInCell="1" allowOverlap="1" wp14:anchorId="125E9B0A" wp14:editId="526E93DE">
+            <wp:simplePos x="0" y="0"/>
+            <wp:positionH relativeFrom="margin">
+              <wp:align>left</wp:align>
+            </wp:positionH>
+            <wp:positionV relativeFrom="paragraph">
+              <wp:posOffset>365734</wp:posOffset>
+            </wp:positionV>
+            <wp:extent cx="2165299" cy="2165299"/>
+            <wp:effectExtent l="0" t="0" r="6985" b="6985"/>
+            <wp:wrapNone/>
+            <wp:docPr id="1312423782" name="Imagen 1" descr="Icono"/>
+            <wp:cNvGraphicFramePr>
+              <a:graphicFrameLocks xmlns:a="http://schemas.openxmlformats.org/drawingml/2006/main" noChangeAspect="1"/>
+            </wp:cNvGraphicFramePr>
+            <a:graphic xmlns:a="http://schemas.openxmlformats.org/drawingml/2006/main">
+              <a:graphicData uri="http://schemas.openxmlformats.org/drawingml/2006/picture">
+                <pic:pic xmlns:pic="http://schemas.openxmlformats.org/drawingml/2006/picture">
+                  <pic:nvPicPr>
+                    <pic:cNvPr id="1312423782" name="Imagen 1" descr="Icono"/>
+                    <pic:cNvPicPr/>
+                  </pic:nvPicPr>
+                  <pic:blipFill>
+                    <a:blip r:embed="rId9" cstate="print">
+                      <a:extLst>
+                        <a:ext uri="{28A0092B-C50C-407E-A947-70E740481C1C}">
+                          <a14:useLocalDpi xmlns:a14="http://schemas.microsoft.com/office/drawing/2010/main" val="0"/>
+                        </a:ext>
+                      </a:extLst>
+                    </a:blip>
+                    <a:stretch>
+                      <a:fillRect/>
+                    </a:stretch>
+                  </pic:blipFill>
+                  <pic:spPr>
+                    <a:xfrm>
+                      <a:off x="0" y="0"/>
+                      <a:ext cx="2172713" cy="2172713"/>
+                    </a:xfrm>
+                    <a:prstGeom prst="rect">
+                      <a:avLst/>
+                    </a:prstGeom>
+                  </pic:spPr>
+                </pic:pic>
+              </a:graphicData>
+            </a:graphic>
+            <wp14:sizeRelH relativeFrom="margin">
+              <wp14:pctWidth>0</wp14:pctWidth>
+            </wp14:sizeRelH>
+            <wp14:sizeRelV relativeFrom="margin">
+              <wp14:pctHeight>0</wp14:pctHeight>
+            </wp14:sizeRelV>
+          </wp:anchor>
+        </w:drawing>
+      </w:r>
+      <w:r>
+        <w:rPr>
+          <w:rFonts w:ascii="Times New Roman" w:eastAsia="Times New Roman" w:hAnsi="Times New Roman" w:cs="Times New Roman"/>
+        </w:rPr>
+        <w:t xml:space="preserve"> </w:t>
+      </w:r>
+      <w:r>
+        <w:rPr>
+          <w:rFonts w:ascii="Times New Roman" w:eastAsia="Times New Roman" w:hAnsi="Times New Roman" w:cs="Times New Roman"/>
+          <w:b/>
+          <w:bCs/>
+        </w:rPr>
+        <w:t>Historia de usuario 2 Registro de Asistencia</w:t>
+      </w:r>
+    </w:p>
+    <w:p>
+      <w:pPr>
+        <w:spacing w:line="360" w:lineRule="auto"/>
+        <w:jc w:val="both"/>
+        <w:rPr>
+          <w:rFonts w:ascii="Times New Roman" w:eastAsia="Times New Roman" w:hAnsi="Times New Roman" w:cs="Times New Roman"/>
+          <w:b/>
+          <w:bCs/>
+        </w:rPr>
+      </w:pPr>
+    </w:p>
+    <w:p>
+      <w:pPr>
+        <w:spacing w:line="360" w:lineRule="auto"/>
+        <w:jc w:val="both"/>
+        <w:rPr>
+          <w:rFonts w:ascii="Times New Roman" w:eastAsia="Times New Roman" w:hAnsi="Times New Roman" w:cs="Times New Roman"/>
+          <w:b/>
+          <w:bCs/>
+        </w:rPr>
+      </w:pPr>
+    </w:p>
+    <w:p>
+      <w:pPr>
+        <w:spacing w:line="360" w:lineRule="auto"/>
+        <w:jc w:val="both"/>
+        <w:rPr>
+          <w:rFonts w:ascii="Times New Roman" w:eastAsia="Times New Roman" w:hAnsi="Times New Roman" w:cs="Times New Roman"/>
+          <w:b/>
+          <w:bCs/>
+        </w:rPr>
+      </w:pPr>
+    </w:p>
+    <w:p>
+      <w:pPr>
+        <w:spacing w:line="360" w:lineRule="auto"/>
+        <w:jc w:val="both"/>
+        <w:rPr>
+          <w:rFonts w:ascii="Times New Roman" w:eastAsia="Times New Roman" w:hAnsi="Times New Roman" w:cs="Times New Roman"/>
+          <w:b/>
+          <w:bCs/>
+        </w:rPr>
+      </w:pPr>
+      <w:r>
+        <w:rPr>
+          <w:rFonts w:ascii="Times New Roman" w:eastAsia="Times New Roman" w:hAnsi="Times New Roman" w:cs="Times New Roman"/>
+          <w:b/>
+          <w:bCs/>
+        </w:rPr>
+        <w:t xml:space="preserve">                                         </w:t>
+      </w:r>
+    </w:p>
+    <w:p>
+      <w:pPr>
+        <w:spacing w:line="360" w:lineRule="auto"/>
+        <w:jc w:val="both"/>
+        <w:rPr>
+          <w:rFonts w:ascii="Times New Roman" w:eastAsia="Times New Roman" w:hAnsi="Times New Roman" w:cs="Times New Roman"/>
+          <w:b/>
+          <w:bCs/>
+        </w:rPr>
+      </w:pPr>
+    </w:p>
+    <w:p>
+      <w:pPr>
+        <w:spacing w:line="360" w:lineRule="auto"/>
+        <w:jc w:val="both"/>
+        <w:rPr>
+          <w:rFonts w:ascii="Times New Roman" w:eastAsia="Times New Roman" w:hAnsi="Times New Roman" w:cs="Times New Roman"/>
+          <w:b/>
+          <w:bCs/>
+        </w:rPr>
+      </w:pPr>
+    </w:p>
+    <w:p>
+      <w:pPr>
+        <w:spacing w:line="360" w:lineRule="auto"/>
+        <w:jc w:val="both"/>
+        <w:rPr>
+          <w:rFonts w:ascii="Times New Roman" w:eastAsia="Times New Roman" w:hAnsi="Times New Roman" w:cs="Times New Roman"/>
+          <w:b/>
+          <w:bCs/>
+        </w:rPr>
+      </w:pPr>
+    </w:p>
+    <w:p>
+      <w:pPr>
+        <w:spacing w:line="360" w:lineRule="auto"/>
+        <w:jc w:val="both"/>
+        <w:rPr>
+          <w:rFonts w:ascii="Times New Roman" w:eastAsia="Times New Roman" w:hAnsi="Times New Roman" w:cs="Times New Roman"/>
+        </w:rPr>
+      </w:pPr>
+      <w:r>
+        <w:rPr>
+          <w:rFonts w:ascii="Times New Roman" w:eastAsia="Times New Roman" w:hAnsi="Times New Roman" w:cs="Times New Roman"/>
+          <w:b/>
+          <w:bCs/>
+        </w:rPr>
+        <w:t xml:space="preserve">Yo: </w:t>
+      </w:r>
+      <w:r>
+        <w:rPr>
+          <w:rFonts w:ascii="Times New Roman" w:eastAsia="Times New Roman" w:hAnsi="Times New Roman" w:cs="Times New Roman"/>
+        </w:rPr>
+        <w:t xml:space="preserve">Julissa Chacón </w:t>
+      </w:r>
+    </w:p>
+    <w:p>
+      <w:pPr>
+        <w:spacing w:line="360" w:lineRule="auto"/>
+        <w:jc w:val="both"/>
+        <w:rPr>
+          <w:rFonts w:ascii="Times New Roman" w:eastAsia="Times New Roman" w:hAnsi="Times New Roman" w:cs="Times New Roman"/>
+        </w:rPr>
+      </w:pPr>
+      <w:r>
+        <w:rPr>
+          <w:rFonts w:ascii="Times New Roman" w:eastAsia="Times New Roman" w:hAnsi="Times New Roman" w:cs="Times New Roman"/>
+          <w:b/>
+          <w:bCs/>
+        </w:rPr>
+        <w:t>Quiero</w:t>
+      </w:r>
+      <w:r>
+        <w:rPr>
+          <w:rFonts w:ascii="Times New Roman" w:eastAsia="Times New Roman" w:hAnsi="Times New Roman" w:cs="Times New Roman"/>
+        </w:rPr>
+        <w:t xml:space="preserve">: </w:t>
+      </w:r>
+      <w:r>
+        <w:rPr>
+          <w:rFonts w:ascii="Times New Roman" w:eastAsia="Times New Roman" w:hAnsi="Times New Roman" w:cs="Times New Roman"/>
+        </w:rPr>
+        <w:t>S</w:t>
+      </w:r>
+      <w:r>
+        <w:rPr>
+          <w:rFonts w:ascii="Times New Roman" w:eastAsia="Times New Roman" w:hAnsi="Times New Roman" w:cs="Times New Roman"/>
+        </w:rPr>
+        <w:t xml:space="preserve">istema para </w:t>
+      </w:r>
+      <w:r>
+        <w:rPr>
+          <w:rFonts w:ascii="Times New Roman" w:eastAsia="Times New Roman" w:hAnsi="Times New Roman" w:cs="Times New Roman"/>
+        </w:rPr>
+        <w:t>registrar la asistencia de los alumnos por día</w:t>
+      </w:r>
+      <w:r>
+        <w:rPr>
+          <w:rFonts w:ascii="Times New Roman" w:eastAsia="Times New Roman" w:hAnsi="Times New Roman" w:cs="Times New Roman"/>
+        </w:rPr>
+        <w:t>.</w:t>
+      </w:r>
+    </w:p>
+    <w:p>
+      <w:pPr>
+        <w:spacing w:line="360" w:lineRule="auto"/>
+        <w:jc w:val="both"/>
+        <w:rPr>
+          <w:rFonts w:ascii="Times New Roman" w:eastAsia="Times New Roman" w:hAnsi="Times New Roman" w:cs="Times New Roman"/>
+        </w:rPr>
+      </w:pPr>
+      <w:r>
+        <w:rPr>
+          <w:rFonts w:ascii="Times New Roman" w:eastAsia="Times New Roman" w:hAnsi="Times New Roman" w:cs="Times New Roman"/>
+          <w:b/>
+          <w:bCs/>
+        </w:rPr>
+        <w:t xml:space="preserve">Para: </w:t>
+      </w:r>
+      <w:r>
+        <w:rPr>
+          <w:rFonts w:ascii="Times New Roman" w:eastAsia="Times New Roman" w:hAnsi="Times New Roman" w:cs="Times New Roman"/>
+        </w:rPr>
+        <w:t>llevar un control de la</w:t>
+      </w:r>
+      <w:r>
+        <w:rPr>
+          <w:rFonts w:ascii="Times New Roman" w:eastAsia="Times New Roman" w:hAnsi="Times New Roman" w:cs="Times New Roman"/>
+        </w:rPr>
+        <w:t xml:space="preserve"> asistencia</w:t>
+      </w:r>
+      <w:r>
+        <w:rPr>
+          <w:rFonts w:ascii="Times New Roman" w:eastAsia="Times New Roman" w:hAnsi="Times New Roman" w:cs="Times New Roman"/>
+        </w:rPr>
+        <w:t xml:space="preserve"> de cada estudiante.</w:t>
+      </w:r>
+    </w:p>
+    <w:p>
+      <w:pPr>
+        <w:spacing w:line="360" w:lineRule="auto"/>
+        <w:jc w:val="both"/>
+        <w:rPr>
+          <w:rFonts w:ascii="Times New Roman" w:eastAsia="Times New Roman" w:hAnsi="Times New Roman" w:cs="Times New Roman"/>
+        </w:rPr>
+      </w:pPr>
+    </w:p>
+    <w:p>
+      <w:pPr>
+        <w:spacing w:line="360" w:lineRule="auto"/>
+        <w:jc w:val="both"/>
+        <w:rPr>
+          <w:rFonts w:ascii="Times New Roman" w:eastAsia="Times New Roman" w:hAnsi="Times New Roman" w:cs="Times New Roman"/>
+          <w:b/>
+          <w:bCs/>
+        </w:rPr>
+      </w:pPr>
+      <w:r>
+        <w:rPr>
+          <w:rFonts w:ascii="Times New Roman" w:eastAsia="Times New Roman" w:hAnsi="Times New Roman" w:cs="Times New Roman"/>
+          <w:b/>
+          <w:bCs/>
+        </w:rPr>
+        <w:t>Criterios de aceptación:</w:t>
+      </w:r>
+    </w:p>
+    <w:p>
+      <w:pPr>
+        <w:pStyle w:val="Prrafodelista"/>
+        <w:numPr>
+          <w:ilvl w:val="0"/>
+          <w:numId w:val="15"/>
+        </w:numPr>
+        <w:spacing w:line="360" w:lineRule="auto"/>
+        <w:jc w:val="both"/>
+        <w:rPr>
+          <w:rFonts w:ascii="Times New Roman" w:eastAsia="Times New Roman" w:hAnsi="Times New Roman" w:cs="Times New Roman"/>
+        </w:rPr>
+      </w:pPr>
+      <w:r>
+        <w:rPr>
+          <w:rFonts w:ascii="Times New Roman" w:eastAsia="Times New Roman" w:hAnsi="Times New Roman" w:cs="Times New Roman"/>
+        </w:rPr>
+        <w:t>El sistema debe permitir registrar la asistencia de cada alumno por día.</w:t>
+      </w:r>
+    </w:p>
+    <w:p>
+      <w:pPr>
+        <w:pStyle w:val="Prrafodelista"/>
+        <w:numPr>
+          <w:ilvl w:val="0"/>
+          <w:numId w:val="15"/>
+        </w:numPr>
+        <w:spacing w:line="360" w:lineRule="auto"/>
+        <w:jc w:val="both"/>
+        <w:rPr>
+          <w:rFonts w:ascii="Times New Roman" w:eastAsia="Times New Roman" w:hAnsi="Times New Roman" w:cs="Times New Roman"/>
+        </w:rPr>
+      </w:pPr>
+      <w:r>
+        <w:rPr>
+          <w:rFonts w:ascii="Times New Roman" w:eastAsia="Times New Roman" w:hAnsi="Times New Roman" w:cs="Times New Roman"/>
+        </w:rPr>
+        <w:t>Debe haber opciones para marcar la asistencia como "Presente", "Ausente" o "Tardanza"</w:t>
+      </w:r>
+      <w:r>
+        <w:rPr>
+          <w:rFonts w:ascii="Times New Roman" w:eastAsia="Times New Roman" w:hAnsi="Times New Roman" w:cs="Times New Roman"/>
+        </w:rPr>
+        <w:t>, “Permiso”</w:t>
+      </w:r>
+      <w:r>
+        <w:rPr>
+          <w:rFonts w:ascii="Times New Roman" w:eastAsia="Times New Roman" w:hAnsi="Times New Roman" w:cs="Times New Roman"/>
+        </w:rPr>
+        <w:t>.</w:t>
+      </w:r>
+    </w:p>
+    <w:p>
+      <w:pPr>
+        <w:pStyle w:val="Prrafodelista"/>
+        <w:numPr>
+          <w:ilvl w:val="0"/>
+          <w:numId w:val="15"/>
+        </w:numPr>
+        <w:spacing w:line="360" w:lineRule="auto"/>
+        <w:jc w:val="both"/>
+        <w:rPr>
+          <w:rFonts w:ascii="Times New Roman" w:eastAsia="Times New Roman" w:hAnsi="Times New Roman" w:cs="Times New Roman"/>
+        </w:rPr>
+      </w:pPr>
+      <w:r>
+        <w:rPr>
+          <w:rFonts w:ascii="Times New Roman" w:eastAsia="Times New Roman" w:hAnsi="Times New Roman" w:cs="Times New Roman"/>
+        </w:rPr>
+        <w:t>La asistencia debe ser almacenada en la base de datos y asociada a la fecha correspondiente.</w:t>
+      </w:r>
+    </w:p>
+    <w:p>
+      <w:pPr>
+        <w:pStyle w:val="Prrafodelista"/>
+        <w:numPr>
+          <w:ilvl w:val="0"/>
+          <w:numId w:val="15"/>
+        </w:numPr>
+        <w:spacing w:line="360" w:lineRule="auto"/>
+        <w:jc w:val="both"/>
+        <w:rPr>
+          <w:rFonts w:ascii="Times New Roman" w:eastAsia="Times New Roman" w:hAnsi="Times New Roman" w:cs="Times New Roman"/>
+          <w:b/>
+          <w:bCs/>
+        </w:rPr>
+      </w:pPr>
+      <w:r>
+        <w:rPr>
+          <w:rFonts w:ascii="Times New Roman" w:eastAsia="Times New Roman" w:hAnsi="Times New Roman" w:cs="Times New Roman"/>
+        </w:rPr>
+        <w:t>Debe haber un mensaje de confirmación al guardar la asistencia</w:t>
+      </w:r>
+      <w:r>
+        <w:rPr>
+          <w:rFonts w:ascii="Times New Roman" w:eastAsia="Times New Roman" w:hAnsi="Times New Roman" w:cs="Times New Roman"/>
+          <w:b/>
+          <w:bCs/>
+        </w:rPr>
+        <w:t>.</w:t>
+      </w:r>
+    </w:p>
+    <w:p>
+      <w:pPr>
+        <w:pStyle w:val="Prrafodelista"/>
+        <w:numPr>
+          <w:ilvl w:val="0"/>
+          <w:numId w:val="15"/>
+        </w:numPr>
+        <w:spacing w:line="360" w:lineRule="auto"/>
+        <w:jc w:val="both"/>
+        <w:rPr>
+          <w:rFonts w:ascii="Times New Roman" w:eastAsia="Times New Roman" w:hAnsi="Times New Roman" w:cs="Times New Roman"/>
+        </w:rPr>
+      </w:pPr>
+      <w:r>
+        <w:rPr>
+          <w:rFonts w:ascii="Times New Roman" w:eastAsia="Times New Roman" w:hAnsi="Times New Roman" w:cs="Times New Roman"/>
+        </w:rPr>
+        <w:t xml:space="preserve">El sistema debe de generar un </w:t>
+      </w:r>
+      <w:r>
+        <w:rPr>
+          <w:rFonts w:ascii="Times New Roman" w:eastAsia="Times New Roman" w:hAnsi="Times New Roman" w:cs="Times New Roman"/>
+        </w:rPr>
+        <w:t>mensaje</w:t>
+      </w:r>
+      <w:r>
+        <w:rPr>
+          <w:rFonts w:ascii="Times New Roman" w:eastAsia="Times New Roman" w:hAnsi="Times New Roman" w:cs="Times New Roman"/>
+        </w:rPr>
+        <w:t xml:space="preserve"> en caso de que exista un campo vacío.</w:t>
+      </w:r>
+    </w:p>
+    <w:p>
+      <w:pPr>
+        <w:pStyle w:val="Prrafodelista"/>
+        <w:numPr>
+          <w:ilvl w:val="0"/>
+          <w:numId w:val="15"/>
+        </w:numPr>
+        <w:spacing w:line="360" w:lineRule="auto"/>
+        <w:jc w:val="both"/>
+        <w:rPr>
+          <w:rFonts w:ascii="Times New Roman" w:eastAsia="Times New Roman" w:hAnsi="Times New Roman" w:cs="Times New Roman"/>
+        </w:rPr>
+      </w:pPr>
+      <w:r>
+        <w:rPr>
+          <w:rFonts w:ascii="Times New Roman" w:eastAsia="Times New Roman" w:hAnsi="Times New Roman" w:cs="Times New Roman"/>
+        </w:rPr>
+        <w:t xml:space="preserve">El sistema debe de cerrar sesión. </w:t>
+      </w:r>
+    </w:p>
+    <w:p>
+      <w:pPr>
+        <w:spacing w:line="360" w:lineRule="auto"/>
+        <w:jc w:val="both"/>
+        <w:rPr>
+          <w:rFonts w:ascii="Times New Roman" w:eastAsia="Times New Roman" w:hAnsi="Times New Roman" w:cs="Times New Roman"/>
+          <w:b/>
+          <w:bCs/>
+        </w:rPr>
+      </w:pPr>
+    </w:p>
+    <w:p>
+      <w:pPr>
+        <w:spacing w:line="360" w:lineRule="auto"/>
+        <w:jc w:val="both"/>
+        <w:rPr>
+          <w:rFonts w:ascii="Times New Roman" w:eastAsia="Times New Roman" w:hAnsi="Times New Roman" w:cs="Times New Roman"/>
+        </w:rPr>
+      </w:pPr>
+      <w:r>
+        <w:rPr>
+          <w:rFonts w:ascii="Times New Roman" w:eastAsia="Times New Roman" w:hAnsi="Times New Roman" w:cs="Times New Roman"/>
+        </w:rPr>
+        <w:t xml:space="preserve"> </w:t>
+      </w:r>
+    </w:p>
+    <w:p>
+      <w:pPr>
+        <w:pStyle w:val="Prrafodelista"/>
+        <w:spacing w:line="360" w:lineRule="auto"/>
+        <w:jc w:val="both"/>
+        <w:rPr>
+          <w:rFonts w:ascii="Times New Roman" w:eastAsia="Times New Roman" w:hAnsi="Times New Roman" w:cs="Times New Roman"/>
+        </w:rPr>
+      </w:pPr>
+    </w:p>
+    <w:p>
+      <w:pPr>
+        <w:spacing w:line="360" w:lineRule="auto"/>
+        <w:jc w:val="both"/>
+        <w:rPr>
+          <w:rFonts w:ascii="Times New Roman" w:eastAsia="Times New Roman" w:hAnsi="Times New Roman" w:cs="Times New Roman"/>
+          <w:b/>
+          <w:bCs/>
+        </w:rPr>
+      </w:pPr>
+    </w:p>
+    <w:p>
+      <w:pPr>
+        <w:spacing w:line="360" w:lineRule="auto"/>
+        <w:jc w:val="both"/>
+        <w:rPr>
+          <w:rFonts w:ascii="Times New Roman" w:eastAsia="Times New Roman" w:hAnsi="Times New Roman" w:cs="Times New Roman"/>
+          <w:b/>
+          <w:bCs/>
+        </w:rPr>
+      </w:pPr>
+      <w:r>
+        <w:rPr>
+          <w:rFonts w:ascii="Times New Roman" w:hAnsi="Times New Roman" w:cs="Times New Roman"/>
+          <w:noProof/>
+        </w:rPr>
+        <w:lastRenderedPageBreak/>
+        <w:drawing>
+          <wp:anchor distT="0" distB="0" distL="114300" distR="114300" simplePos="0" relativeHeight="251661312" behindDoc="1" locked="0" layoutInCell="1" allowOverlap="1" wp14:anchorId="772B7F31" wp14:editId="16A23B3B">
+            <wp:simplePos x="0" y="0"/>
+            <wp:positionH relativeFrom="margin">
+              <wp:posOffset>-219456</wp:posOffset>
+            </wp:positionH>
+            <wp:positionV relativeFrom="paragraph">
+              <wp:posOffset>256998</wp:posOffset>
+            </wp:positionV>
+            <wp:extent cx="1967788" cy="1967788"/>
+            <wp:effectExtent l="0" t="0" r="0" b="0"/>
+            <wp:wrapNone/>
+            <wp:docPr id="946033119" name="Imagen 1" descr="Icono"/>
+            <wp:cNvGraphicFramePr>
+              <a:graphicFrameLocks xmlns:a="http://schemas.openxmlformats.org/drawingml/2006/main" noChangeAspect="1"/>
+            </wp:cNvGraphicFramePr>
+            <a:graphic xmlns:a="http://schemas.openxmlformats.org/drawingml/2006/main">
+              <a:graphicData uri="http://schemas.openxmlformats.org/drawingml/2006/picture">
+                <pic:pic xmlns:pic="http://schemas.openxmlformats.org/drawingml/2006/picture">
+                  <pic:nvPicPr>
+                    <pic:cNvPr id="1312423782" name="Imagen 1" descr="Icono"/>
+                    <pic:cNvPicPr/>
+                  </pic:nvPicPr>
+                  <pic:blipFill>
+                    <a:blip r:embed="rId9" cstate="print">
+                      <a:extLst>
+                        <a:ext uri="{28A0092B-C50C-407E-A947-70E740481C1C}">
+                          <a14:useLocalDpi xmlns:a14="http://schemas.microsoft.com/office/drawing/2010/main" val="0"/>
+                        </a:ext>
+                      </a:extLst>
+                    </a:blip>
+                    <a:stretch>
+                      <a:fillRect/>
+                    </a:stretch>
+                  </pic:blipFill>
+                  <pic:spPr>
+                    <a:xfrm>
+                      <a:off x="0" y="0"/>
+                      <a:ext cx="1967788" cy="1967788"/>
+                    </a:xfrm>
+                    <a:prstGeom prst="rect">
+                      <a:avLst/>
+                    </a:prstGeom>
+                  </pic:spPr>
+                </pic:pic>
+              </a:graphicData>
+            </a:graphic>
+            <wp14:sizeRelH relativeFrom="margin">
+              <wp14:pctWidth>0</wp14:pctWidth>
+            </wp14:sizeRelH>
+            <wp14:sizeRelV relativeFrom="margin">
+              <wp14:pctHeight>0</wp14:pctHeight>
+            </wp14:sizeRelV>
+          </wp:anchor>
+        </w:drawing>
+      </w:r>
+      <w:r>
+        <w:rPr>
+          <w:rFonts w:ascii="Times New Roman" w:eastAsia="Times New Roman" w:hAnsi="Times New Roman" w:cs="Times New Roman"/>
+          <w:b/>
+          <w:bCs/>
+        </w:rPr>
+        <w:t>Historia de usuario 3 Visualización de Promedios</w:t>
+      </w:r>
+    </w:p>
+    <w:p>
+      <w:pPr>
+        <w:spacing w:line="360" w:lineRule="auto"/>
+        <w:jc w:val="both"/>
+        <w:rPr>
+          <w:rFonts w:ascii="Times New Roman" w:eastAsia="Times New Roman" w:hAnsi="Times New Roman" w:cs="Times New Roman"/>
+          <w:b/>
+          <w:bCs/>
+        </w:rPr>
+      </w:pPr>
+    </w:p>
+    <w:p>
+      <w:pPr>
+        <w:spacing w:line="360" w:lineRule="auto"/>
+        <w:jc w:val="both"/>
+        <w:rPr>
+          <w:rFonts w:ascii="Times New Roman" w:eastAsia="Times New Roman" w:hAnsi="Times New Roman" w:cs="Times New Roman"/>
+          <w:b/>
+          <w:bCs/>
+        </w:rPr>
+      </w:pPr>
+    </w:p>
+    <w:p>
+      <w:pPr>
+        <w:spacing w:line="360" w:lineRule="auto"/>
+        <w:jc w:val="both"/>
+        <w:rPr>
+          <w:rFonts w:ascii="Times New Roman" w:eastAsia="Times New Roman" w:hAnsi="Times New Roman" w:cs="Times New Roman"/>
+          <w:b/>
+          <w:bCs/>
+        </w:rPr>
+      </w:pPr>
+    </w:p>
+    <w:p>
+      <w:pPr>
+        <w:spacing w:line="360" w:lineRule="auto"/>
+        <w:jc w:val="both"/>
+        <w:rPr>
+          <w:rFonts w:ascii="Times New Roman" w:eastAsia="Times New Roman" w:hAnsi="Times New Roman" w:cs="Times New Roman"/>
+          <w:b/>
+          <w:bCs/>
+        </w:rPr>
+      </w:pPr>
+    </w:p>
+    <w:p>
+      <w:pPr>
+        <w:spacing w:line="360" w:lineRule="auto"/>
+        <w:jc w:val="both"/>
+        <w:rPr>
+          <w:rFonts w:ascii="Times New Roman" w:eastAsia="Times New Roman" w:hAnsi="Times New Roman" w:cs="Times New Roman"/>
+          <w:b/>
+          <w:bCs/>
+        </w:rPr>
+      </w:pPr>
+    </w:p>
+    <w:p>
+      <w:pPr>
+        <w:spacing w:line="360" w:lineRule="auto"/>
+        <w:jc w:val="both"/>
+        <w:rPr>
+          <w:rFonts w:ascii="Times New Roman" w:eastAsia="Times New Roman" w:hAnsi="Times New Roman" w:cs="Times New Roman"/>
+          <w:b/>
+          <w:bCs/>
+        </w:rPr>
+      </w:pPr>
+    </w:p>
+    <w:p>
+      <w:pPr>
+        <w:spacing w:line="360" w:lineRule="auto"/>
+        <w:jc w:val="both"/>
+        <w:rPr>
+          <w:rFonts w:ascii="Times New Roman" w:eastAsia="Times New Roman" w:hAnsi="Times New Roman" w:cs="Times New Roman"/>
+        </w:rPr>
+      </w:pPr>
+      <w:r>
+        <w:rPr>
+          <w:rFonts w:ascii="Times New Roman" w:eastAsia="Times New Roman" w:hAnsi="Times New Roman" w:cs="Times New Roman"/>
+          <w:b/>
+          <w:bCs/>
+        </w:rPr>
+        <w:t xml:space="preserve">Yo: </w:t>
+      </w:r>
+      <w:r>
+        <w:rPr>
+          <w:rFonts w:ascii="Times New Roman" w:eastAsia="Times New Roman" w:hAnsi="Times New Roman" w:cs="Times New Roman"/>
+        </w:rPr>
+        <w:t xml:space="preserve">Julissa Chacón </w:t>
+      </w:r>
+    </w:p>
+    <w:p>
+      <w:pPr>
+        <w:spacing w:line="360" w:lineRule="auto"/>
+        <w:jc w:val="both"/>
+        <w:rPr>
+          <w:rFonts w:ascii="Times New Roman" w:eastAsia="Times New Roman" w:hAnsi="Times New Roman" w:cs="Times New Roman"/>
+        </w:rPr>
+      </w:pPr>
+      <w:r>
+        <w:rPr>
+          <w:rFonts w:ascii="Times New Roman" w:eastAsia="Times New Roman" w:hAnsi="Times New Roman" w:cs="Times New Roman"/>
+          <w:b/>
+          <w:bCs/>
+        </w:rPr>
+        <w:t>Quiero:</w:t>
+      </w:r>
+      <w:r>
+        <w:rPr>
+          <w:rFonts w:ascii="Times New Roman" w:eastAsia="Times New Roman" w:hAnsi="Times New Roman" w:cs="Times New Roman"/>
+        </w:rPr>
+        <w:t xml:space="preserve"> visualizar el promedio final de cada alumno,</w:t>
+      </w:r>
+    </w:p>
+    <w:p>
+      <w:pPr>
+        <w:spacing w:line="360" w:lineRule="auto"/>
+        <w:jc w:val="both"/>
+        <w:rPr>
+          <w:rFonts w:ascii="Times New Roman" w:eastAsia="Times New Roman" w:hAnsi="Times New Roman" w:cs="Times New Roman"/>
+        </w:rPr>
+      </w:pPr>
+      <w:r>
+        <w:rPr>
+          <w:rFonts w:ascii="Times New Roman" w:eastAsia="Times New Roman" w:hAnsi="Times New Roman" w:cs="Times New Roman"/>
+          <w:b/>
+          <w:bCs/>
+        </w:rPr>
+        <w:t>Para</w:t>
+      </w:r>
+      <w:r>
+        <w:rPr>
+          <w:rFonts w:ascii="Times New Roman" w:eastAsia="Times New Roman" w:hAnsi="Times New Roman" w:cs="Times New Roman"/>
+        </w:rPr>
+        <w:t>: poder evaluar su rendimiento académico</w:t>
+      </w:r>
+    </w:p>
+    <w:p>
+      <w:pPr>
+        <w:spacing w:line="360" w:lineRule="auto"/>
+        <w:jc w:val="both"/>
+        <w:rPr>
+          <w:rFonts w:ascii="Times New Roman" w:eastAsia="Times New Roman" w:hAnsi="Times New Roman" w:cs="Times New Roman"/>
+          <w:b/>
+          <w:bCs/>
+        </w:rPr>
+      </w:pPr>
+      <w:r>
+        <w:rPr>
+          <w:rFonts w:ascii="Times New Roman" w:eastAsia="Times New Roman" w:hAnsi="Times New Roman" w:cs="Times New Roman"/>
+          <w:b/>
+          <w:bCs/>
+        </w:rPr>
+        <w:t xml:space="preserve">Criterios de aceptación </w:t>
+      </w:r>
+    </w:p>
+    <w:p>
+      <w:pPr>
+        <w:pStyle w:val="Prrafodelista"/>
+        <w:numPr>
+          <w:ilvl w:val="0"/>
+          <w:numId w:val="16"/>
+        </w:numPr>
+        <w:spacing w:line="360" w:lineRule="auto"/>
+        <w:jc w:val="both"/>
+        <w:rPr>
+          <w:rFonts w:ascii="Times New Roman" w:eastAsia="Times New Roman" w:hAnsi="Times New Roman" w:cs="Times New Roman"/>
+        </w:rPr>
+      </w:pPr>
+      <w:r>
+        <w:rPr>
+          <w:rFonts w:ascii="Times New Roman" w:eastAsia="Times New Roman" w:hAnsi="Times New Roman" w:cs="Times New Roman"/>
+        </w:rPr>
+        <w:t>El sistema debe mostrar una lista de alumnos con sus promedios finales.</w:t>
+      </w:r>
+    </w:p>
+    <w:p>
+      <w:pPr>
+        <w:pStyle w:val="Prrafodelista"/>
+        <w:numPr>
+          <w:ilvl w:val="0"/>
+          <w:numId w:val="16"/>
+        </w:numPr>
+        <w:spacing w:line="360" w:lineRule="auto"/>
+        <w:jc w:val="both"/>
+        <w:rPr>
+          <w:rFonts w:ascii="Times New Roman" w:eastAsia="Times New Roman" w:hAnsi="Times New Roman" w:cs="Times New Roman"/>
+        </w:rPr>
+      </w:pPr>
+      <w:r>
+        <w:rPr>
+          <w:rFonts w:ascii="Times New Roman" w:eastAsia="Times New Roman" w:hAnsi="Times New Roman" w:cs="Times New Roman"/>
+        </w:rPr>
+        <w:t>Los promedios deben calcularse automáticamente con base en las notas ingresadas.</w:t>
+      </w:r>
+    </w:p>
+    <w:p>
+      <w:pPr>
+        <w:pStyle w:val="Prrafodelista"/>
+        <w:numPr>
+          <w:ilvl w:val="0"/>
+          <w:numId w:val="16"/>
+        </w:numPr>
+        <w:spacing w:line="360" w:lineRule="auto"/>
+        <w:jc w:val="both"/>
+        <w:rPr>
+          <w:rFonts w:ascii="Times New Roman" w:eastAsia="Times New Roman" w:hAnsi="Times New Roman" w:cs="Times New Roman"/>
+        </w:rPr>
+      </w:pPr>
+      <w:r>
+        <w:rPr>
+          <w:rFonts w:ascii="Times New Roman" w:eastAsia="Times New Roman" w:hAnsi="Times New Roman" w:cs="Times New Roman"/>
+        </w:rPr>
+        <w:t>Debe haber una opción para filtrar la visualización por año y curso.</w:t>
+      </w:r>
+    </w:p>
+    <w:p>
+      <w:pPr>
+        <w:pStyle w:val="Prrafodelista"/>
+        <w:numPr>
+          <w:ilvl w:val="0"/>
+          <w:numId w:val="16"/>
+        </w:numPr>
+        <w:spacing w:line="360" w:lineRule="auto"/>
+        <w:jc w:val="both"/>
+        <w:rPr>
+          <w:rFonts w:ascii="Times New Roman" w:eastAsia="Times New Roman" w:hAnsi="Times New Roman" w:cs="Times New Roman"/>
+        </w:rPr>
+      </w:pPr>
+      <w:r>
+        <w:rPr>
+          <w:rFonts w:ascii="Times New Roman" w:eastAsia="Times New Roman" w:hAnsi="Times New Roman" w:cs="Times New Roman"/>
+        </w:rPr>
+        <w:t>La información debe ser clara y fácil de entender</w:t>
+      </w:r>
+      <w:r>
+        <w:rPr>
+          <w:rFonts w:ascii="Times New Roman" w:eastAsia="Times New Roman" w:hAnsi="Times New Roman" w:cs="Times New Roman"/>
+        </w:rPr>
+        <w:t>.</w:t>
+      </w:r>
+    </w:p>
+    <w:p>
+      <w:pPr>
+        <w:pStyle w:val="Prrafodelista"/>
+        <w:numPr>
+          <w:ilvl w:val="0"/>
+          <w:numId w:val="16"/>
+        </w:numPr>
+        <w:spacing w:line="360" w:lineRule="auto"/>
+        <w:jc w:val="both"/>
+        <w:rPr>
+          <w:rFonts w:ascii="Times New Roman" w:eastAsia="Times New Roman" w:hAnsi="Times New Roman" w:cs="Times New Roman"/>
+        </w:rPr>
+      </w:pPr>
+      <w:r>
+        <w:rPr>
+          <w:rFonts w:ascii="Times New Roman" w:eastAsia="Times New Roman" w:hAnsi="Times New Roman" w:cs="Times New Roman"/>
+        </w:rPr>
+        <w:t xml:space="preserve">El sistema debe de cerrar sesión. </w:t>
+      </w:r>
+    </w:p>
+    <w:p>
+      <w:pPr>
+        <w:pStyle w:val="Prrafodelista"/>
+        <w:spacing w:line="360" w:lineRule="auto"/>
+        <w:ind w:left="644"/>
+        <w:jc w:val="both"/>
+        <w:rPr>
+          <w:rFonts w:ascii="Times New Roman" w:eastAsia="Times New Roman" w:hAnsi="Times New Roman" w:cs="Times New Roman"/>
+        </w:rPr>
+      </w:pPr>
+    </w:p>
+    <w:p>
+      <w:pPr>
+        <w:spacing w:line="360" w:lineRule="auto"/>
+        <w:jc w:val="both"/>
+        <w:rPr>
+          <w:rFonts w:ascii="Times New Roman" w:eastAsia="Times New Roman" w:hAnsi="Times New Roman" w:cs="Times New Roman"/>
+          <w:b/>
+          <w:bCs/>
+        </w:rPr>
+      </w:pPr>
+    </w:p>
+    <w:p>
+      <w:pPr>
+        <w:spacing w:line="360" w:lineRule="auto"/>
+        <w:jc w:val="both"/>
+        <w:rPr>
+          <w:rFonts w:ascii="Times New Roman" w:eastAsia="Times New Roman" w:hAnsi="Times New Roman" w:cs="Times New Roman"/>
+          <w:b/>
+          <w:bCs/>
+        </w:rPr>
+      </w:pPr>
+    </w:p>
+    <w:p>
+      <w:pPr>
+        <w:spacing w:line="360" w:lineRule="auto"/>
+        <w:jc w:val="both"/>
+        <w:rPr>
+          <w:rFonts w:ascii="Times New Roman" w:eastAsia="Times New Roman" w:hAnsi="Times New Roman" w:cs="Times New Roman"/>
+          <w:b/>
+          <w:bCs/>
+        </w:rPr>
+      </w:pPr>
+    </w:p>
+    <w:p>
+      <w:pPr>
+        <w:spacing w:line="360" w:lineRule="auto"/>
+        <w:rPr>
+          <w:rFonts w:ascii="Times New Roman" w:hAnsi="Times New Roman" w:cs="Times New Roman"/>
+        </w:rPr>
+      </w:pPr>
+    </w:p>
+    <w:p>
+      <w:pPr>
+        <w:spacing w:line="360" w:lineRule="auto"/>
+        <w:rPr>
+          <w:rFonts w:ascii="Times New Roman" w:hAnsi="Times New Roman" w:cs="Times New Roman"/>
+        </w:rPr>
+      </w:pPr>
+    </w:p>
     <w:sectPr>
+      <w:headerReference w:type="default" r:id="rId10"/>
+      <w:footerReference w:type="default" r:id="rId11"/>
       <w:pgSz w:w="12240" w:h="15840"/>
       <w:pgMar w:top="1417" w:right="1701" w:bottom="1417" w:left="1701" w:header="708" w:footer="708" w:gutter="0"/>
       <w:cols w:space="708"/>
@@ -707,6 +3413,181 @@
 </w:document>
 </file>
 
+<file path=word/endnotes.xml><?xml version="1.0" encoding="utf-8"?>
+<w:endnotes xmlns:wpc="http://schemas.microsoft.com/office/word/2010/wordprocessingCanvas" xmlns:cx="http://schemas.microsoft.com/office/drawing/2014/chartex" xmlns:cx1="http://schemas.microsoft.com/office/drawing/2015/9/8/chartex" xmlns:cx2="http://schemas.microsoft.com/office/drawing/2015/10/21/chartex" xmlns:cx3="http://schemas.microsoft.com/office/drawing/2016/5/9/chartex" xmlns:cx4="http://schemas.microsoft.com/office/drawing/2016/5/10/chartex" xmlns:cx5="http://schemas.microsoft.com/office/drawing/2016/5/11/chartex" xmlns:cx6="http://schemas.microsoft.com/office/drawing/2016/5/12/chartex" xmlns:cx7="http://schemas.microsoft.com/office/drawing/2016/5/13/chartex" xmlns:cx8="http://schemas.microsoft.com/office/drawing/2016/5/14/chartex" xmlns:mc="http://schemas.openxmlformats.org/markup-compatibility/2006" xmlns:aink="http://schemas.microsoft.com/office/drawing/2016/ink" xmlns:am3d="http://schemas.microsoft.com/office/drawing/2017/model3d" xmlns:o="urn:schemas-microsoft-com:office:office" xmlns:oel="http://schemas.microsoft.com/office/2019/extlst" xmlns:r="http://schemas.openxmlformats.org/officeDocument/2006/relationships" xmlns:m="http://schemas.openxmlformats.org/officeDocument/2006/math" xmlns:v="urn:schemas-microsoft-com:vml" xmlns:wp14="http://schemas.microsoft.com/office/word/2010/wordprocessingDrawing" xmlns:wp="http://schemas.openxmlformats.org/drawingml/2006/wordprocessingDrawing" xmlns:w10="urn:schemas-microsoft-com:office:word" xmlns:w="http://schemas.openxmlformats.org/wordprocessingml/2006/main" xmlns:w14="http://schemas.microsoft.com/office/word/2010/wordml" xmlns:w15="http://schemas.microsoft.com/office/word/2012/wordml" xmlns:w16cex="http://schemas.microsoft.com/office/word/2018/wordml/cex" xmlns:w16cid="http://schemas.microsoft.com/office/word/2016/wordml/cid" xmlns:w16="http://schemas.microsoft.com/office/word/2018/wordml" xmlns:w16du="http://schemas.microsoft.com/office/word/2023/wordml/word16du" xmlns:w16sdtdh="http://schemas.microsoft.com/office/word/2020/wordml/sdtdatahash" xmlns:w16se="http://schemas.microsoft.com/office/word/2015/wordml/symex" xmlns:wpg="http://schemas.microsoft.com/office/word/2010/wordprocessingGroup" xmlns:wpi="http://schemas.microsoft.com/office/word/2010/wordprocessingInk" xmlns:wne="http://schemas.microsoft.com/office/word/2006/wordml" xmlns:wps="http://schemas.microsoft.com/office/word/2010/wordprocessingShape" mc:Ignorable="w14 w15 w16se w16cid w16 w16cex w16sdtdh w16du wp14">
+  <w:endnote w:type="separator" w:id="-1">
+    <w:p>
+      <w:pPr>
+        <w:spacing w:after="0" w:line="240" w:lineRule="auto"/>
+      </w:pPr>
+      <w:r>
+        <w:separator/>
+      </w:r>
+    </w:p>
+  </w:endnote>
+  <w:endnote w:type="continuationSeparator" w:id="0">
+    <w:p>
+      <w:pPr>
+        <w:spacing w:after="0" w:line="240" w:lineRule="auto"/>
+      </w:pPr>
+      <w:r>
+        <w:continuationSeparator/>
+      </w:r>
+    </w:p>
+  </w:endnote>
+</w:endnotes>
+</file>
+
+<file path=word/footer1.xml><?xml version="1.0" encoding="utf-8"?>
+<w:ftr xmlns:wpc="http://schemas.microsoft.com/office/word/2010/wordprocessingCanvas" xmlns:cx="http://schemas.microsoft.com/office/drawing/2014/chartex" xmlns:cx1="http://schemas.microsoft.com/office/drawing/2015/9/8/chartex" xmlns:cx2="http://schemas.microsoft.com/office/drawing/2015/10/21/chartex" xmlns:cx3="http://schemas.microsoft.com/office/drawing/2016/5/9/chartex" xmlns:cx4="http://schemas.microsoft.com/office/drawing/2016/5/10/chartex" xmlns:cx5="http://schemas.microsoft.com/office/drawing/2016/5/11/chartex" xmlns:cx6="http://schemas.microsoft.com/office/drawing/2016/5/12/chartex" xmlns:cx7="http://schemas.microsoft.com/office/drawing/2016/5/13/chartex" xmlns:cx8="http://schemas.microsoft.com/office/drawing/2016/5/14/chartex" xmlns:mc="http://schemas.openxmlformats.org/markup-compatibility/2006" xmlns:aink="http://schemas.microsoft.com/office/drawing/2016/ink" xmlns:am3d="http://schemas.microsoft.com/office/drawing/2017/model3d" xmlns:o="urn:schemas-microsoft-com:office:office" xmlns:oel="http://schemas.microsoft.com/office/2019/extlst" xmlns:r="http://schemas.openxmlformats.org/officeDocument/2006/relationships" xmlns:m="http://schemas.openxmlformats.org/officeDocument/2006/math" xmlns:v="urn:schemas-microsoft-com:vml" xmlns:wp14="http://schemas.microsoft.com/office/word/2010/wordprocessingDrawing" xmlns:wp="http://schemas.openxmlformats.org/drawingml/2006/wordprocessingDrawing" xmlns:w10="urn:schemas-microsoft-com:office:word" xmlns:w="http://schemas.openxmlformats.org/wordprocessingml/2006/main" xmlns:w14="http://schemas.microsoft.com/office/word/2010/wordml" xmlns:w15="http://schemas.microsoft.com/office/word/2012/wordml" xmlns:w16cex="http://schemas.microsoft.com/office/word/2018/wordml/cex" xmlns:w16cid="http://schemas.microsoft.com/office/word/2016/wordml/cid" xmlns:w16="http://schemas.microsoft.com/office/word/2018/wordml" xmlns:w16du="http://schemas.microsoft.com/office/word/2023/wordml/word16du" xmlns:w16sdtdh="http://schemas.microsoft.com/office/word/2020/wordml/sdtdatahash" xmlns:w16se="http://schemas.microsoft.com/office/word/2015/wordml/symex" xmlns:wpg="http://schemas.microsoft.com/office/word/2010/wordprocessingGroup" xmlns:wpi="http://schemas.microsoft.com/office/word/2010/wordprocessingInk" xmlns:wne="http://schemas.microsoft.com/office/word/2006/wordml" xmlns:wps="http://schemas.microsoft.com/office/word/2010/wordprocessingShape" mc:Ignorable="w14 w15 w16se w16cid w16 w16cex w16sdtdh w16du wp14">
+  <w:p>
+    <w:pPr>
+      <w:pStyle w:val="Piedepgina"/>
+      <w:jc w:val="center"/>
+      <w:rPr>
+        <w:caps/>
+        <w:color w:val="156082" w:themeColor="accent1"/>
+      </w:rPr>
+    </w:pPr>
+    <w:r>
+      <w:rPr>
+        <w:caps/>
+        <w:color w:val="156082" w:themeColor="accent1"/>
+      </w:rPr>
+      <w:fldChar w:fldCharType="begin"/>
+    </w:r>
+    <w:r>
+      <w:rPr>
+        <w:caps/>
+        <w:color w:val="156082" w:themeColor="accent1"/>
+      </w:rPr>
+      <w:instrText>PAGE   \* MERGEFORMAT</w:instrText>
+    </w:r>
+    <w:r>
+      <w:rPr>
+        <w:caps/>
+        <w:color w:val="156082" w:themeColor="accent1"/>
+      </w:rPr>
+      <w:fldChar w:fldCharType="separate"/>
+    </w:r>
+    <w:r>
+      <w:rPr>
+        <w:caps/>
+        <w:color w:val="156082" w:themeColor="accent1"/>
+      </w:rPr>
+      <w:t>2</w:t>
+    </w:r>
+    <w:r>
+      <w:rPr>
+        <w:caps/>
+        <w:color w:val="156082" w:themeColor="accent1"/>
+      </w:rPr>
+      <w:fldChar w:fldCharType="end"/>
+    </w:r>
+  </w:p>
+  <w:p>
+    <w:pPr>
+      <w:pStyle w:val="Piedepgina"/>
+    </w:pPr>
+  </w:p>
+</w:ftr>
+</file>
+
+<file path=word/footnotes.xml><?xml version="1.0" encoding="utf-8"?>
+<w:footnotes xmlns:wpc="http://schemas.microsoft.com/office/word/2010/wordprocessingCanvas" xmlns:cx="http://schemas.microsoft.com/office/drawing/2014/chartex" xmlns:cx1="http://schemas.microsoft.com/office/drawing/2015/9/8/chartex" xmlns:cx2="http://schemas.microsoft.com/office/drawing/2015/10/21/chartex" xmlns:cx3="http://schemas.microsoft.com/office/drawing/2016/5/9/chartex" xmlns:cx4="http://schemas.microsoft.com/office/drawing/2016/5/10/chartex" xmlns:cx5="http://schemas.microsoft.com/office/drawing/2016/5/11/chartex" xmlns:cx6="http://schemas.microsoft.com/office/drawing/2016/5/12/chartex" xmlns:cx7="http://schemas.microsoft.com/office/drawing/2016/5/13/chartex" xmlns:cx8="http://schemas.microsoft.com/office/drawing/2016/5/14/chartex" xmlns:mc="http://schemas.openxmlformats.org/markup-compatibility/2006" xmlns:aink="http://schemas.microsoft.com/office/drawing/2016/ink" xmlns:am3d="http://schemas.microsoft.com/office/drawing/2017/model3d" xmlns:o="urn:schemas-microsoft-com:office:office" xmlns:oel="http://schemas.microsoft.com/office/2019/extlst" xmlns:r="http://schemas.openxmlformats.org/officeDocument/2006/relationships" xmlns:m="http://schemas.openxmlformats.org/officeDocument/2006/math" xmlns:v="urn:schemas-microsoft-com:vml" xmlns:wp14="http://schemas.microsoft.com/office/word/2010/wordprocessingDrawing" xmlns:wp="http://schemas.openxmlformats.org/drawingml/2006/wordprocessingDrawing" xmlns:w10="urn:schemas-microsoft-com:office:word" xmlns:w="http://schemas.openxmlformats.org/wordprocessingml/2006/main" xmlns:w14="http://schemas.microsoft.com/office/word/2010/wordml" xmlns:w15="http://schemas.microsoft.com/office/word/2012/wordml" xmlns:w16cex="http://schemas.microsoft.com/office/word/2018/wordml/cex" xmlns:w16cid="http://schemas.microsoft.com/office/word/2016/wordml/cid" xmlns:w16="http://schemas.microsoft.com/office/word/2018/wordml" xmlns:w16du="http://schemas.microsoft.com/office/word/2023/wordml/word16du" xmlns:w16sdtdh="http://schemas.microsoft.com/office/word/2020/wordml/sdtdatahash" xmlns:w16se="http://schemas.microsoft.com/office/word/2015/wordml/symex" xmlns:wpg="http://schemas.microsoft.com/office/word/2010/wordprocessingGroup" xmlns:wpi="http://schemas.microsoft.com/office/word/2010/wordprocessingInk" xmlns:wne="http://schemas.microsoft.com/office/word/2006/wordml" xmlns:wps="http://schemas.microsoft.com/office/word/2010/wordprocessingShape" mc:Ignorable="w14 w15 w16se w16cid w16 w16cex w16sdtdh w16du wp14">
+  <w:footnote w:type="separator" w:id="-1">
+    <w:p>
+      <w:pPr>
+        <w:spacing w:after="0" w:line="240" w:lineRule="auto"/>
+      </w:pPr>
+      <w:r>
+        <w:separator/>
+      </w:r>
+    </w:p>
+  </w:footnote>
+  <w:footnote w:type="continuationSeparator" w:id="0">
+    <w:p>
+      <w:pPr>
+        <w:spacing w:after="0" w:line="240" w:lineRule="auto"/>
+      </w:pPr>
+      <w:r>
+        <w:continuationSeparator/>
+      </w:r>
+    </w:p>
+  </w:footnote>
+</w:footnotes>
+</file>
+
+<file path=word/header1.xml><?xml version="1.0" encoding="utf-8"?>
+<w:hdr xmlns:wpc="http://schemas.microsoft.com/office/word/2010/wordprocessingCanvas" xmlns:cx="http://schemas.microsoft.com/office/drawing/2014/chartex" xmlns:cx1="http://schemas.microsoft.com/office/drawing/2015/9/8/chartex" xmlns:cx2="http://schemas.microsoft.com/office/drawing/2015/10/21/chartex" xmlns:cx3="http://schemas.microsoft.com/office/drawing/2016/5/9/chartex" xmlns:cx4="http://schemas.microsoft.com/office/drawing/2016/5/10/chartex" xmlns:cx5="http://schemas.microsoft.com/office/drawing/2016/5/11/chartex" xmlns:cx6="http://schemas.microsoft.com/office/drawing/2016/5/12/chartex" xmlns:cx7="http://schemas.microsoft.com/office/drawing/2016/5/13/chartex" xmlns:cx8="http://schemas.microsoft.com/office/drawing/2016/5/14/chartex" xmlns:mc="http://schemas.openxmlformats.org/markup-compatibility/2006" xmlns:aink="http://schemas.microsoft.com/office/drawing/2016/ink" xmlns:am3d="http://schemas.microsoft.com/office/drawing/2017/model3d" xmlns:o="urn:schemas-microsoft-com:office:office" xmlns:oel="http://schemas.microsoft.com/office/2019/extlst" xmlns:r="http://schemas.openxmlformats.org/officeDocument/2006/relationships" xmlns:m="http://schemas.openxmlformats.org/officeDocument/2006/math" xmlns:v="urn:schemas-microsoft-com:vml" xmlns:wp14="http://schemas.microsoft.com/office/word/2010/wordprocessingDrawing" xmlns:wp="http://schemas.openxmlformats.org/drawingml/2006/wordprocessingDrawing" xmlns:w10="urn:schemas-microsoft-com:office:word" xmlns:w="http://schemas.openxmlformats.org/wordprocessingml/2006/main" xmlns:w14="http://schemas.microsoft.com/office/word/2010/wordml" xmlns:w15="http://schemas.microsoft.com/office/word/2012/wordml" xmlns:w16cex="http://schemas.microsoft.com/office/word/2018/wordml/cex" xmlns:w16cid="http://schemas.microsoft.com/office/word/2016/wordml/cid" xmlns:w16="http://schemas.microsoft.com/office/word/2018/wordml" xmlns:w16du="http://schemas.microsoft.com/office/word/2023/wordml/word16du" xmlns:w16sdtdh="http://schemas.microsoft.com/office/word/2020/wordml/sdtdatahash" xmlns:w16se="http://schemas.microsoft.com/office/word/2015/wordml/symex" xmlns:wpg="http://schemas.microsoft.com/office/word/2010/wordprocessingGroup" xmlns:wpi="http://schemas.microsoft.com/office/word/2010/wordprocessingInk" xmlns:wne="http://schemas.microsoft.com/office/word/2006/wordml" xmlns:wps="http://schemas.microsoft.com/office/word/2010/wordprocessingShape" mc:Ignorable="w14 w15 w16se w16cid w16 w16cex w16sdtdh w16du wp14">
+  <w:p>
+    <w:pPr>
+      <w:pStyle w:val="Encabezado"/>
+    </w:pPr>
+    <w:r>
+      <w:rPr>
+        <w:noProof/>
+      </w:rPr>
+      <w:drawing>
+        <wp:anchor distT="0" distB="0" distL="114300" distR="114300" simplePos="0" relativeHeight="251659264" behindDoc="1" locked="0" layoutInCell="1" allowOverlap="1" wp14:anchorId="3E9A1739" wp14:editId="42215762">
+          <wp:simplePos x="0" y="0"/>
+          <wp:positionH relativeFrom="margin">
+            <wp:posOffset>-813435</wp:posOffset>
+          </wp:positionH>
+          <wp:positionV relativeFrom="paragraph">
+            <wp:posOffset>-201930</wp:posOffset>
+          </wp:positionV>
+          <wp:extent cx="7270750" cy="640080"/>
+          <wp:effectExtent l="0" t="0" r="6350" b="7620"/>
+          <wp:wrapNone/>
+          <wp:docPr id="979761833" name="Imagen 1"/>
+          <wp:cNvGraphicFramePr>
+            <a:graphicFrameLocks xmlns:a="http://schemas.openxmlformats.org/drawingml/2006/main" noChangeAspect="1"/>
+          </wp:cNvGraphicFramePr>
+          <a:graphic xmlns:a="http://schemas.openxmlformats.org/drawingml/2006/main">
+            <a:graphicData uri="http://schemas.openxmlformats.org/drawingml/2006/picture">
+              <pic:pic xmlns:pic="http://schemas.openxmlformats.org/drawingml/2006/picture">
+                <pic:nvPicPr>
+                  <pic:cNvPr id="979761833" name=""/>
+                  <pic:cNvPicPr/>
+                </pic:nvPicPr>
+                <pic:blipFill>
+                  <a:blip r:embed="rId1">
+                    <a:extLst>
+                      <a:ext uri="{28A0092B-C50C-407E-A947-70E740481C1C}">
+                        <a14:useLocalDpi xmlns:a14="http://schemas.microsoft.com/office/drawing/2010/main" val="0"/>
+                      </a:ext>
+                    </a:extLst>
+                  </a:blip>
+                  <a:stretch>
+                    <a:fillRect/>
+                  </a:stretch>
+                </pic:blipFill>
+                <pic:spPr>
+                  <a:xfrm>
+                    <a:off x="0" y="0"/>
+                    <a:ext cx="7274748" cy="640432"/>
+                  </a:xfrm>
+                  <a:prstGeom prst="rect">
+                    <a:avLst/>
+                  </a:prstGeom>
+                </pic:spPr>
+              </pic:pic>
+            </a:graphicData>
+          </a:graphic>
+          <wp14:sizeRelH relativeFrom="margin">
+            <wp14:pctWidth>0</wp14:pctWidth>
+          </wp14:sizeRelH>
+          <wp14:sizeRelV relativeFrom="margin">
+            <wp14:pctHeight>0</wp14:pctHeight>
+          </wp14:sizeRelV>
+        </wp:anchor>
+      </w:drawing>
+    </w:r>
+  </w:p>
+</w:hdr>
+</file>
+
 <file path=word/numbering.xml><?xml version="1.0" encoding="utf-8"?>
 <w:numbering xmlns:wpc="http://schemas.microsoft.com/office/word/2010/wordprocessingCanvas" xmlns:cx="http://schemas.microsoft.com/office/drawing/2014/chartex" xmlns:cx1="http://schemas.microsoft.com/office/drawing/2015/9/8/chartex" xmlns:cx2="http://schemas.microsoft.com/office/drawing/2015/10/21/chartex" xmlns:cx3="http://schemas.microsoft.com/office/drawing/2016/5/9/chartex" xmlns:cx4="http://schemas.microsoft.com/office/drawing/2016/5/10/chartex" xmlns:cx5="http://schemas.microsoft.com/office/drawing/2016/5/11/chartex" xmlns:cx6="http://schemas.microsoft.com/office/drawing/2016/5/12/chartex" xmlns:cx7="http://schemas.microsoft.com/office/drawing/2016/5/13/chartex" xmlns:cx8="http://schemas.microsoft.com/office/drawing/2016/5/14/chartex" xmlns:mc="http://schemas.openxmlformats.org/markup-compatibility/2006" xmlns:aink="http://schemas.microsoft.com/office/drawing/2016/ink" xmlns:am3d="http://schemas.microsoft.com/office/drawing/2017/model3d" xmlns:o="urn:schemas-microsoft-com:office:office" xmlns:oel="http://schemas.microsoft.com/office/2019/extlst" xmlns:r="http://schemas.openxmlformats.org/officeDocument/2006/relationships" xmlns:m="http://schemas.openxmlformats.org/officeDocument/2006/math" xmlns:v="urn:schemas-microsoft-com:vml" xmlns:wp14="http://schemas.microsoft.com/office/word/2010/wordprocessingDrawing" xmlns:wp="http://schemas.openxmlformats.org/drawingml/2006/wordprocessingDrawing" xmlns:w10="urn:schemas-microsoft-com:office:word" xmlns:w="http://schemas.openxmlformats.org/wordprocessingml/2006/main" xmlns:w14="http://schemas.microsoft.com/office/word/2010/wordml" xmlns:w15="http://schemas.microsoft.com/office/word/2012/wordml" xmlns:w16cex="http://schemas.microsoft.com/office/word/2018/wordml/cex" xmlns:w16cid="http://schemas.microsoft.com/office/word/2016/wordml/cid" xmlns:w16="http://schemas.microsoft.com/office/word/2018/wordml" xmlns:w16du="http://schemas.microsoft.com/office/word/2023/wordml/word16du" xmlns:w16sdtdh="http://schemas.microsoft.com/office/word/2020/wordml/sdtdatahash" xmlns:w16se="http://schemas.microsoft.com/office/word/2015/wordml/symex" xmlns:wpg="http://schemas.microsoft.com/office/word/2010/wordprocessingGroup" xmlns:wpi="http://schemas.microsoft.com/office/word/2010/wordprocessingInk" xmlns:wne="http://schemas.microsoft.com/office/word/2006/wordml" xmlns:wps="http://schemas.microsoft.com/office/word/2010/wordprocessingShape" mc:Ignorable="w14 w15 w16se w16cid w16 w16cex w16sdtdh w16du wp14">
   <w:abstractNum w:abstractNumId="0" w15:restartNumberingAfterBreak="0">
@@ -1604,6 +4485,92 @@
     </w:lvl>
   </w:abstractNum>
   <w:abstractNum w:abstractNumId="6" w15:restartNumberingAfterBreak="0">
+    <w:nsid w:val="4E8C215C"/>
+    <w:multiLevelType w:val="hybridMultilevel"/>
+    <w:tmpl w:val="EB222D2C"/>
+    <w:lvl w:ilvl="0" w:tplc="080A000F">
+      <w:start w:val="1"/>
+      <w:numFmt w:val="decimal"/>
+      <w:lvlText w:val="%1."/>
+      <w:lvlJc w:val="left"/>
+      <w:pPr>
+        <w:ind w:left="720" w:hanging="360"/>
+      </w:pPr>
+    </w:lvl>
+    <w:lvl w:ilvl="1" w:tplc="080A0019" w:tentative="1">
+      <w:start w:val="1"/>
+      <w:numFmt w:val="lowerLetter"/>
+      <w:lvlText w:val="%2."/>
+      <w:lvlJc w:val="left"/>
+      <w:pPr>
+        <w:ind w:left="1440" w:hanging="360"/>
+      </w:pPr>
+    </w:lvl>
+    <w:lvl w:ilvl="2" w:tplc="080A001B" w:tentative="1">
+      <w:start w:val="1"/>
+      <w:numFmt w:val="lowerRoman"/>
+      <w:lvlText w:val="%3."/>
+      <w:lvlJc w:val="right"/>
+      <w:pPr>
+        <w:ind w:left="2160" w:hanging="180"/>
+      </w:pPr>
+    </w:lvl>
+    <w:lvl w:ilvl="3" w:tplc="080A000F" w:tentative="1">
+      <w:start w:val="1"/>
+      <w:numFmt w:val="decimal"/>
+      <w:lvlText w:val="%4."/>
+      <w:lvlJc w:val="left"/>
+      <w:pPr>
+        <w:ind w:left="2880" w:hanging="360"/>
+      </w:pPr>
+    </w:lvl>
+    <w:lvl w:ilvl="4" w:tplc="080A0019" w:tentative="1">
+      <w:start w:val="1"/>
+      <w:numFmt w:val="lowerLetter"/>
+      <w:lvlText w:val="%5."/>
+      <w:lvlJc w:val="left"/>
+      <w:pPr>
+        <w:ind w:left="3600" w:hanging="360"/>
+      </w:pPr>
+    </w:lvl>
+    <w:lvl w:ilvl="5" w:tplc="080A001B" w:tentative="1">
+      <w:start w:val="1"/>
+      <w:numFmt w:val="lowerRoman"/>
+      <w:lvlText w:val="%6."/>
+      <w:lvlJc w:val="right"/>
+      <w:pPr>
+        <w:ind w:left="4320" w:hanging="180"/>
+      </w:pPr>
+    </w:lvl>
+    <w:lvl w:ilvl="6" w:tplc="080A000F" w:tentative="1">
+      <w:start w:val="1"/>
+      <w:numFmt w:val="decimal"/>
+      <w:lvlText w:val="%7."/>
+      <w:lvlJc w:val="left"/>
+      <w:pPr>
+        <w:ind w:left="5040" w:hanging="360"/>
+      </w:pPr>
+    </w:lvl>
+    <w:lvl w:ilvl="7" w:tplc="080A0019" w:tentative="1">
+      <w:start w:val="1"/>
+      <w:numFmt w:val="lowerLetter"/>
+      <w:lvlText w:val="%8."/>
+      <w:lvlJc w:val="left"/>
+      <w:pPr>
+        <w:ind w:left="5760" w:hanging="360"/>
+      </w:pPr>
+    </w:lvl>
+    <w:lvl w:ilvl="8" w:tplc="080A001B" w:tentative="1">
+      <w:start w:val="1"/>
+      <w:numFmt w:val="lowerRoman"/>
+      <w:lvlText w:val="%9."/>
+      <w:lvlJc w:val="right"/>
+      <w:pPr>
+        <w:ind w:left="6480" w:hanging="180"/>
+      </w:pPr>
+    </w:lvl>
+  </w:abstractNum>
+  <w:abstractNum w:abstractNumId="7" w15:restartNumberingAfterBreak="0">
     <w:nsid w:val="50396206"/>
     <w:multiLevelType w:val="multilevel"/>
     <w:tmpl w:val="841A4070"/>
@@ -1724,7 +4691,187 @@
       </w:pPr>
     </w:lvl>
   </w:abstractNum>
-  <w:abstractNum w:abstractNumId="7" w15:restartNumberingAfterBreak="0">
+  <w:abstractNum w:abstractNumId="8" w15:restartNumberingAfterBreak="0">
+    <w:nsid w:val="538611A5"/>
+    <w:multiLevelType w:val="hybridMultilevel"/>
+    <w:tmpl w:val="4938569A"/>
+    <w:lvl w:ilvl="0" w:tplc="F59C0CE6">
+      <w:start w:val="1"/>
+      <w:numFmt w:val="decimal"/>
+      <w:lvlText w:val="%1."/>
+      <w:lvlJc w:val="left"/>
+      <w:pPr>
+        <w:ind w:left="644" w:hanging="360"/>
+      </w:pPr>
+      <w:rPr>
+        <w:b w:val="0"/>
+        <w:bCs w:val="0"/>
+      </w:rPr>
+    </w:lvl>
+    <w:lvl w:ilvl="1" w:tplc="080A0019" w:tentative="1">
+      <w:start w:val="1"/>
+      <w:numFmt w:val="lowerLetter"/>
+      <w:lvlText w:val="%2."/>
+      <w:lvlJc w:val="left"/>
+      <w:pPr>
+        <w:ind w:left="1440" w:hanging="360"/>
+      </w:pPr>
+    </w:lvl>
+    <w:lvl w:ilvl="2" w:tplc="080A001B" w:tentative="1">
+      <w:start w:val="1"/>
+      <w:numFmt w:val="lowerRoman"/>
+      <w:lvlText w:val="%3."/>
+      <w:lvlJc w:val="right"/>
+      <w:pPr>
+        <w:ind w:left="2160" w:hanging="180"/>
+      </w:pPr>
+    </w:lvl>
+    <w:lvl w:ilvl="3" w:tplc="080A000F" w:tentative="1">
+      <w:start w:val="1"/>
+      <w:numFmt w:val="decimal"/>
+      <w:lvlText w:val="%4."/>
+      <w:lvlJc w:val="left"/>
+      <w:pPr>
+        <w:ind w:left="2880" w:hanging="360"/>
+      </w:pPr>
+    </w:lvl>
+    <w:lvl w:ilvl="4" w:tplc="080A0019" w:tentative="1">
+      <w:start w:val="1"/>
+      <w:numFmt w:val="lowerLetter"/>
+      <w:lvlText w:val="%5."/>
+      <w:lvlJc w:val="left"/>
+      <w:pPr>
+        <w:ind w:left="3600" w:hanging="360"/>
+      </w:pPr>
+    </w:lvl>
+    <w:lvl w:ilvl="5" w:tplc="080A001B" w:tentative="1">
+      <w:start w:val="1"/>
+      <w:numFmt w:val="lowerRoman"/>
+      <w:lvlText w:val="%6."/>
+      <w:lvlJc w:val="right"/>
+      <w:pPr>
+        <w:ind w:left="4320" w:hanging="180"/>
+      </w:pPr>
+    </w:lvl>
+    <w:lvl w:ilvl="6" w:tplc="080A000F" w:tentative="1">
+      <w:start w:val="1"/>
+      <w:numFmt w:val="decimal"/>
+      <w:lvlText w:val="%7."/>
+      <w:lvlJc w:val="left"/>
+      <w:pPr>
+        <w:ind w:left="5040" w:hanging="360"/>
+      </w:pPr>
+    </w:lvl>
+    <w:lvl w:ilvl="7" w:tplc="080A0019" w:tentative="1">
+      <w:start w:val="1"/>
+      <w:numFmt w:val="lowerLetter"/>
+      <w:lvlText w:val="%8."/>
+      <w:lvlJc w:val="left"/>
+      <w:pPr>
+        <w:ind w:left="5760" w:hanging="360"/>
+      </w:pPr>
+    </w:lvl>
+    <w:lvl w:ilvl="8" w:tplc="080A001B" w:tentative="1">
+      <w:start w:val="1"/>
+      <w:numFmt w:val="lowerRoman"/>
+      <w:lvlText w:val="%9."/>
+      <w:lvlJc w:val="right"/>
+      <w:pPr>
+        <w:ind w:left="6480" w:hanging="180"/>
+      </w:pPr>
+    </w:lvl>
+  </w:abstractNum>
+  <w:abstractNum w:abstractNumId="9" w15:restartNumberingAfterBreak="0">
+    <w:nsid w:val="56567479"/>
+    <w:multiLevelType w:val="hybridMultilevel"/>
+    <w:tmpl w:val="DF7A0C0E"/>
+    <w:lvl w:ilvl="0" w:tplc="F59C0CE6">
+      <w:start w:val="1"/>
+      <w:numFmt w:val="decimal"/>
+      <w:lvlText w:val="%1."/>
+      <w:lvlJc w:val="left"/>
+      <w:pPr>
+        <w:ind w:left="644" w:hanging="360"/>
+      </w:pPr>
+      <w:rPr>
+        <w:b w:val="0"/>
+        <w:bCs w:val="0"/>
+      </w:rPr>
+    </w:lvl>
+    <w:lvl w:ilvl="1" w:tplc="080A0019" w:tentative="1">
+      <w:start w:val="1"/>
+      <w:numFmt w:val="lowerLetter"/>
+      <w:lvlText w:val="%2."/>
+      <w:lvlJc w:val="left"/>
+      <w:pPr>
+        <w:ind w:left="1440" w:hanging="360"/>
+      </w:pPr>
+    </w:lvl>
+    <w:lvl w:ilvl="2" w:tplc="080A001B" w:tentative="1">
+      <w:start w:val="1"/>
+      <w:numFmt w:val="lowerRoman"/>
+      <w:lvlText w:val="%3."/>
+      <w:lvlJc w:val="right"/>
+      <w:pPr>
+        <w:ind w:left="2160" w:hanging="180"/>
+      </w:pPr>
+    </w:lvl>
+    <w:lvl w:ilvl="3" w:tplc="080A000F" w:tentative="1">
+      <w:start w:val="1"/>
+      <w:numFmt w:val="decimal"/>
+      <w:lvlText w:val="%4."/>
+      <w:lvlJc w:val="left"/>
+      <w:pPr>
+        <w:ind w:left="2880" w:hanging="360"/>
+      </w:pPr>
+    </w:lvl>
+    <w:lvl w:ilvl="4" w:tplc="080A0019" w:tentative="1">
+      <w:start w:val="1"/>
+      <w:numFmt w:val="lowerLetter"/>
+      <w:lvlText w:val="%5."/>
+      <w:lvlJc w:val="left"/>
+      <w:pPr>
+        <w:ind w:left="3600" w:hanging="360"/>
+      </w:pPr>
+    </w:lvl>
+    <w:lvl w:ilvl="5" w:tplc="080A001B" w:tentative="1">
+      <w:start w:val="1"/>
+      <w:numFmt w:val="lowerRoman"/>
+      <w:lvlText w:val="%6."/>
+      <w:lvlJc w:val="right"/>
+      <w:pPr>
+        <w:ind w:left="4320" w:hanging="180"/>
+      </w:pPr>
+    </w:lvl>
+    <w:lvl w:ilvl="6" w:tplc="080A000F" w:tentative="1">
+      <w:start w:val="1"/>
+      <w:numFmt w:val="decimal"/>
+      <w:lvlText w:val="%7."/>
+      <w:lvlJc w:val="left"/>
+      <w:pPr>
+        <w:ind w:left="5040" w:hanging="360"/>
+      </w:pPr>
+    </w:lvl>
+    <w:lvl w:ilvl="7" w:tplc="080A0019" w:tentative="1">
+      <w:start w:val="1"/>
+      <w:numFmt w:val="lowerLetter"/>
+      <w:lvlText w:val="%8."/>
+      <w:lvlJc w:val="left"/>
+      <w:pPr>
+        <w:ind w:left="5760" w:hanging="360"/>
+      </w:pPr>
+    </w:lvl>
+    <w:lvl w:ilvl="8" w:tplc="080A001B" w:tentative="1">
+      <w:start w:val="1"/>
+      <w:numFmt w:val="lowerRoman"/>
+      <w:lvlText w:val="%9."/>
+      <w:lvlJc w:val="right"/>
+      <w:pPr>
+        <w:ind w:left="6480" w:hanging="180"/>
+      </w:pPr>
+    </w:lvl>
+  </w:abstractNum>
+  <w:abstractNum w:abstractNumId="10" w15:restartNumberingAfterBreak="0">
     <w:nsid w:val="56716D26"/>
     <w:multiLevelType w:val="hybridMultilevel"/>
     <w:tmpl w:val="2DBAC0A0"/>
@@ -1837,7 +4984,7 @@
       </w:rPr>
     </w:lvl>
   </w:abstractNum>
-  <w:abstractNum w:abstractNumId="8" w15:restartNumberingAfterBreak="0">
+  <w:abstractNum w:abstractNumId="11" w15:restartNumberingAfterBreak="0">
     <w:nsid w:val="56FC3EF2"/>
     <w:multiLevelType w:val="multilevel"/>
     <w:tmpl w:val="115C3C30"/>
@@ -1986,7 +5133,7 @@
       </w:rPr>
     </w:lvl>
   </w:abstractNum>
-  <w:abstractNum w:abstractNumId="9" w15:restartNumberingAfterBreak="0">
+  <w:abstractNum w:abstractNumId="12" w15:restartNumberingAfterBreak="0">
     <w:nsid w:val="56FC5A06"/>
     <w:multiLevelType w:val="multilevel"/>
     <w:tmpl w:val="A8CC10FA"/>
@@ -2135,7 +5282,93 @@
       </w:rPr>
     </w:lvl>
   </w:abstractNum>
-  <w:abstractNum w:abstractNumId="10" w15:restartNumberingAfterBreak="0">
+  <w:abstractNum w:abstractNumId="13" w15:restartNumberingAfterBreak="0">
+    <w:nsid w:val="5EC870E2"/>
+    <w:multiLevelType w:val="hybridMultilevel"/>
+    <w:tmpl w:val="EB222D2C"/>
+    <w:lvl w:ilvl="0" w:tplc="FFFFFFFF">
+      <w:start w:val="1"/>
+      <w:numFmt w:val="decimal"/>
+      <w:lvlText w:val="%1."/>
+      <w:lvlJc w:val="left"/>
+      <w:pPr>
+        <w:ind w:left="720" w:hanging="360"/>
+      </w:pPr>
+    </w:lvl>
+    <w:lvl w:ilvl="1" w:tplc="FFFFFFFF" w:tentative="1">
+      <w:start w:val="1"/>
+      <w:numFmt w:val="lowerLetter"/>
+      <w:lvlText w:val="%2."/>
+      <w:lvlJc w:val="left"/>
+      <w:pPr>
+        <w:ind w:left="1440" w:hanging="360"/>
+      </w:pPr>
+    </w:lvl>
+    <w:lvl w:ilvl="2" w:tplc="FFFFFFFF" w:tentative="1">
+      <w:start w:val="1"/>
+      <w:numFmt w:val="lowerRoman"/>
+      <w:lvlText w:val="%3."/>
+      <w:lvlJc w:val="right"/>
+      <w:pPr>
+        <w:ind w:left="2160" w:hanging="180"/>
+      </w:pPr>
+    </w:lvl>
+    <w:lvl w:ilvl="3" w:tplc="FFFFFFFF" w:tentative="1">
+      <w:start w:val="1"/>
+      <w:numFmt w:val="decimal"/>
+      <w:lvlText w:val="%4."/>
+      <w:lvlJc w:val="left"/>
+      <w:pPr>
+        <w:ind w:left="2880" w:hanging="360"/>
+      </w:pPr>
+    </w:lvl>
+    <w:lvl w:ilvl="4" w:tplc="FFFFFFFF" w:tentative="1">
+      <w:start w:val="1"/>
+      <w:numFmt w:val="lowerLetter"/>
+      <w:lvlText w:val="%5."/>
+      <w:lvlJc w:val="left"/>
+      <w:pPr>
+        <w:ind w:left="3600" w:hanging="360"/>
+      </w:pPr>
+    </w:lvl>
+    <w:lvl w:ilvl="5" w:tplc="FFFFFFFF" w:tentative="1">
+      <w:start w:val="1"/>
+      <w:numFmt w:val="lowerRoman"/>
+      <w:lvlText w:val="%6."/>
+      <w:lvlJc w:val="right"/>
+      <w:pPr>
+        <w:ind w:left="4320" w:hanging="180"/>
+      </w:pPr>
+    </w:lvl>
+    <w:lvl w:ilvl="6" w:tplc="FFFFFFFF" w:tentative="1">
+      <w:start w:val="1"/>
+      <w:numFmt w:val="decimal"/>
+      <w:lvlText w:val="%7."/>
+      <w:lvlJc w:val="left"/>
+      <w:pPr>
+        <w:ind w:left="5040" w:hanging="360"/>
+      </w:pPr>
+    </w:lvl>
+    <w:lvl w:ilvl="7" w:tplc="FFFFFFFF" w:tentative="1">
+      <w:start w:val="1"/>
+      <w:numFmt w:val="lowerLetter"/>
+      <w:lvlText w:val="%8."/>
+      <w:lvlJc w:val="left"/>
+      <w:pPr>
+        <w:ind w:left="5760" w:hanging="360"/>
+      </w:pPr>
+    </w:lvl>
+    <w:lvl w:ilvl="8" w:tplc="FFFFFFFF" w:tentative="1">
+      <w:start w:val="1"/>
+      <w:numFmt w:val="lowerRoman"/>
+      <w:lvlText w:val="%9."/>
+      <w:lvlJc w:val="right"/>
+      <w:pPr>
+        <w:ind w:left="6480" w:hanging="180"/>
+      </w:pPr>
+    </w:lvl>
+  </w:abstractNum>
+  <w:abstractNum w:abstractNumId="14" w15:restartNumberingAfterBreak="0">
     <w:nsid w:val="6C461B3B"/>
     <w:multiLevelType w:val="multilevel"/>
     <w:tmpl w:val="AFAC0CA8"/>
@@ -2284,7 +5517,7 @@
       </w:rPr>
     </w:lvl>
   </w:abstractNum>
-  <w:abstractNum w:abstractNumId="11" w15:restartNumberingAfterBreak="0">
+  <w:abstractNum w:abstractNumId="15" w15:restartNumberingAfterBreak="0">
     <w:nsid w:val="7A7C28E5"/>
     <w:multiLevelType w:val="multilevel"/>
     <w:tmpl w:val="37C04324"/>
@@ -2434,13 +5667,13 @@
     </w:lvl>
   </w:abstractNum>
   <w:num w:numId="1" w16cid:durableId="1135833890">
-    <w:abstractNumId w:val="6"/>
+    <w:abstractNumId w:val="7"/>
   </w:num>
   <w:num w:numId="2" w16cid:durableId="1150054934">
     <w:abstractNumId w:val="0"/>
   </w:num>
   <w:num w:numId="3" w16cid:durableId="655113133">
-    <w:abstractNumId w:val="11"/>
+    <w:abstractNumId w:val="15"/>
   </w:num>
   <w:num w:numId="4" w16cid:durableId="1836870341">
     <w:abstractNumId w:val="3"/>
@@ -2449,16 +5682,16 @@
     <w:abstractNumId w:val="5"/>
   </w:num>
   <w:num w:numId="6" w16cid:durableId="1276136652">
-    <w:abstractNumId w:val="9"/>
+    <w:abstractNumId w:val="12"/>
   </w:num>
   <w:num w:numId="7" w16cid:durableId="1863326238">
-    <w:abstractNumId w:val="10"/>
+    <w:abstractNumId w:val="14"/>
   </w:num>
   <w:num w:numId="8" w16cid:durableId="1803230128">
     <w:abstractNumId w:val="4"/>
   </w:num>
   <w:num w:numId="9" w16cid:durableId="744645775">
-    <w:abstractNumId w:val="8"/>
+    <w:abstractNumId w:val="11"/>
   </w:num>
   <w:num w:numId="10" w16cid:durableId="835536356">
     <w:abstractNumId w:val="2"/>
@@ -2467,7 +5700,19 @@
     <w:abstractNumId w:val="1"/>
   </w:num>
   <w:num w:numId="12" w16cid:durableId="1719431751">
-    <w:abstractNumId w:val="7"/>
+    <w:abstractNumId w:val="10"/>
+  </w:num>
+  <w:num w:numId="13" w16cid:durableId="95058069">
+    <w:abstractNumId w:val="6"/>
+  </w:num>
+  <w:num w:numId="14" w16cid:durableId="1612979388">
+    <w:abstractNumId w:val="13"/>
+  </w:num>
+  <w:num w:numId="15" w16cid:durableId="118425899">
+    <w:abstractNumId w:val="9"/>
+  </w:num>
+  <w:num w:numId="16" w16cid:durableId="1812287194">
+    <w:abstractNumId w:val="8"/>
   </w:num>
 </w:numbering>
 </file>
@@ -2901,7 +6146,6 @@
     <w:next w:val="Normal"/>
     <w:link w:val="Ttulo2Car"/>
     <w:uiPriority w:val="9"/>
-    <w:semiHidden/>
     <w:unhideWhenUsed/>
     <w:qFormat/>
     <w:rsid w:val="00EC10E4"/>
@@ -3076,6 +6320,7 @@
   <w:style w:type="character" w:default="1" w:styleId="Fuentedeprrafopredeter">
     <w:name w:val="Default Paragraph Font"/>
     <w:uiPriority w:val="1"/>
+    <w:semiHidden/>
     <w:unhideWhenUsed/>
   </w:style>
   <w:style w:type="table" w:default="1" w:styleId="Tablanormal">
@@ -3117,7 +6362,6 @@
     <w:basedOn w:val="Fuentedeprrafopredeter"/>
     <w:link w:val="Ttulo2"/>
     <w:uiPriority w:val="9"/>
-    <w:semiHidden/>
     <w:rsid w:val="00EC10E4"/>
     <w:rPr>
       <w:rFonts w:asciiTheme="majorHAnsi" w:eastAsiaTheme="majorEastAsia" w:hAnsiTheme="majorHAnsi" w:cstheme="majorBidi"/>
@@ -3387,6 +6631,106 @@
       <w:smallCaps/>
       <w:color w:val="0F4761" w:themeColor="accent1" w:themeShade="BF"/>
       <w:spacing w:val="5"/>
+    </w:rPr>
+  </w:style>
+  <w:style w:type="paragraph" w:styleId="Encabezado">
+    <w:name w:val="header"/>
+    <w:basedOn w:val="Normal"/>
+    <w:link w:val="EncabezadoCar"/>
+    <w:uiPriority w:val="99"/>
+    <w:unhideWhenUsed/>
+    <w:rsid w:val="007702A9"/>
+    <w:pPr>
+      <w:tabs>
+        <w:tab w:val="center" w:pos="4419"/>
+        <w:tab w:val="right" w:pos="8838"/>
+      </w:tabs>
+      <w:spacing w:after="0" w:line="240" w:lineRule="auto"/>
+    </w:pPr>
+  </w:style>
+  <w:style w:type="character" w:customStyle="1" w:styleId="EncabezadoCar">
+    <w:name w:val="Encabezado Car"/>
+    <w:basedOn w:val="Fuentedeprrafopredeter"/>
+    <w:link w:val="Encabezado"/>
+    <w:uiPriority w:val="99"/>
+    <w:rsid w:val="007702A9"/>
+  </w:style>
+  <w:style w:type="paragraph" w:styleId="Piedepgina">
+    <w:name w:val="footer"/>
+    <w:basedOn w:val="Normal"/>
+    <w:link w:val="PiedepginaCar"/>
+    <w:uiPriority w:val="99"/>
+    <w:unhideWhenUsed/>
+    <w:rsid w:val="007702A9"/>
+    <w:pPr>
+      <w:tabs>
+        <w:tab w:val="center" w:pos="4419"/>
+        <w:tab w:val="right" w:pos="8838"/>
+      </w:tabs>
+      <w:spacing w:after="0" w:line="240" w:lineRule="auto"/>
+    </w:pPr>
+  </w:style>
+  <w:style w:type="character" w:customStyle="1" w:styleId="PiedepginaCar">
+    <w:name w:val="Pie de página Car"/>
+    <w:basedOn w:val="Fuentedeprrafopredeter"/>
+    <w:link w:val="Piedepgina"/>
+    <w:uiPriority w:val="99"/>
+    <w:rsid w:val="007702A9"/>
+  </w:style>
+  <w:style w:type="paragraph" w:styleId="TtuloTDC">
+    <w:name w:val="TOC Heading"/>
+    <w:basedOn w:val="Ttulo1"/>
+    <w:next w:val="Normal"/>
+    <w:uiPriority w:val="39"/>
+    <w:unhideWhenUsed/>
+    <w:qFormat/>
+    <w:rsid w:val="00E33363"/>
+    <w:pPr>
+      <w:spacing w:before="240" w:after="0" w:line="259" w:lineRule="auto"/>
+      <w:outlineLvl w:val="9"/>
+    </w:pPr>
+    <w:rPr>
+      <w:kern w:val="0"/>
+      <w:sz w:val="32"/>
+      <w:szCs w:val="32"/>
+      <w:lang w:eastAsia="es-MX"/>
+      <w14:ligatures w14:val="none"/>
+    </w:rPr>
+  </w:style>
+  <w:style w:type="paragraph" w:styleId="TDC1">
+    <w:name w:val="toc 1"/>
+    <w:basedOn w:val="Normal"/>
+    <w:next w:val="Normal"/>
+    <w:autoRedefine/>
+    <w:uiPriority w:val="39"/>
+    <w:unhideWhenUsed/>
+    <w:rsid w:val="00E33363"/>
+    <w:pPr>
+      <w:spacing w:after="100"/>
+    </w:pPr>
+  </w:style>
+  <w:style w:type="paragraph" w:styleId="TDC2">
+    <w:name w:val="toc 2"/>
+    <w:basedOn w:val="Normal"/>
+    <w:next w:val="Normal"/>
+    <w:autoRedefine/>
+    <w:uiPriority w:val="39"/>
+    <w:unhideWhenUsed/>
+    <w:rsid w:val="00E33363"/>
+    <w:pPr>
+      <w:spacing w:after="100"/>
+      <w:ind w:left="240"/>
+    </w:pPr>
+  </w:style>
+  <w:style w:type="character" w:styleId="Hipervnculo">
+    <w:name w:val="Hyperlink"/>
+    <w:basedOn w:val="Fuentedeprrafopredeter"/>
+    <w:uiPriority w:val="99"/>
+    <w:unhideWhenUsed/>
+    <w:rsid w:val="00E33363"/>
+    <w:rPr>
+      <w:color w:val="467886" w:themeColor="hyperlink"/>
+      <w:u w:val="single"/>
     </w:rPr>
   </w:style>
 </w:styles>
@@ -3685,4 +7029,16 @@
     </a:ext>
   </a:extLst>
 </a:theme>
+</file>
+
+<file path=customXml/item1.xml><?xml version="1.0" encoding="utf-8"?>
+<b:Sources xmlns:b="http://schemas.openxmlformats.org/officeDocument/2006/bibliography" xmlns="http://schemas.openxmlformats.org/officeDocument/2006/bibliography" SelectedStyle="\APASixthEditionOfficeOnline.xsl" StyleName="APA" Version="6"/>
+</file>
+
+<file path=customXml/itemProps1.xml><?xml version="1.0" encoding="utf-8"?>
+<ds:datastoreItem xmlns:ds="http://schemas.openxmlformats.org/officeDocument/2006/customXml" ds:itemID="{047BB5B9-21A8-4777-8490-552C042AA508}">
+  <ds:schemaRefs>
+    <ds:schemaRef ds:uri="http://schemas.openxmlformats.org/officeDocument/2006/bibliography"/>
+  </ds:schemaRefs>
+</ds:datastoreItem>
 </file>
</xml_diff>